<commit_message>
Add ext source description
</commit_message>
<xml_diff>
--- a/ios/qcPlayerSDK_User_iOS.docx
+++ b/ios/qcPlayerSDK_User_iOS.docx
@@ -11566,9 +11566,9 @@
         <w:tblLook w:val="04A0" w:firstRow="1" w:lastRow="0" w:firstColumn="1" w:lastColumn="0" w:noHBand="0" w:noVBand="1"/>
       </w:tblPr>
       <w:tblGrid>
-        <w:gridCol w:w="3574"/>
-        <w:gridCol w:w="1563"/>
-        <w:gridCol w:w="4099"/>
+        <w:gridCol w:w="3756"/>
+        <w:gridCol w:w="1560"/>
+        <w:gridCol w:w="3920"/>
       </w:tblGrid>
       <w:tr>
         <w:trPr>
@@ -11750,6 +11750,108 @@
                 <w:rFonts w:hint="eastAsia"/>
               </w:rPr>
               <w:t>硬解压</w:t>
+            </w:r>
+          </w:p>
+        </w:tc>
+      </w:tr>
+      <w:tr>
+        <w:trPr>
+          <w:cnfStyle w:val="000000100000" w:firstRow="0" w:lastRow="0" w:firstColumn="0" w:lastColumn="0" w:oddVBand="0" w:evenVBand="0" w:oddHBand="1" w:evenHBand="0" w:firstRowFirstColumn="0" w:firstRowLastColumn="0" w:lastRowFirstColumn="0" w:lastRowLastColumn="0"/>
+        </w:trPr>
+        <w:tc>
+          <w:tcPr>
+            <w:cnfStyle w:val="001000000000" w:firstRow="0" w:lastRow="0" w:firstColumn="1" w:lastColumn="0" w:oddVBand="0" w:evenVBand="0" w:oddHBand="0" w:evenHBand="0" w:firstRowFirstColumn="0" w:firstRowLastColumn="0" w:lastRowFirstColumn="0" w:lastRowLastColumn="0"/>
+            <w:tcW w:w="1980" w:type="dxa"/>
+          </w:tcPr>
+          <w:p>
+            <w:r>
+              <w:t>QCPLAY_OPEN_</w:t>
+            </w:r>
+            <w:r>
+              <w:rPr>
+                <w:rFonts w:hint="eastAsia"/>
+              </w:rPr>
+              <w:t>EXT_</w:t>
+            </w:r>
+            <w:r>
+              <w:t>SOURCE_AV</w:t>
+            </w:r>
+          </w:p>
+        </w:tc>
+        <w:tc>
+          <w:tcPr>
+            <w:tcW w:w="1591" w:type="dxa"/>
+          </w:tcPr>
+          <w:p>
+            <w:pPr>
+              <w:cnfStyle w:val="000000100000" w:firstRow="0" w:lastRow="0" w:firstColumn="0" w:lastColumn="0" w:oddVBand="0" w:evenVBand="0" w:oddHBand="1" w:evenHBand="0" w:firstRowFirstColumn="0" w:firstRowLastColumn="0" w:lastRowFirstColumn="0" w:lastRowLastColumn="0"/>
+            </w:pPr>
+            <w:r>
+              <w:t>0X10000000</w:t>
+            </w:r>
+          </w:p>
+        </w:tc>
+        <w:tc>
+          <w:tcPr>
+            <w:tcW w:w="5439" w:type="dxa"/>
+          </w:tcPr>
+          <w:p>
+            <w:pPr>
+              <w:cnfStyle w:val="000000100000" w:firstRow="0" w:lastRow="0" w:firstColumn="0" w:lastColumn="0" w:oddVBand="0" w:evenVBand="0" w:oddHBand="1" w:evenHBand="0" w:firstRowFirstColumn="0" w:firstRowLastColumn="0" w:lastRowFirstColumn="0" w:lastRowLastColumn="0"/>
+              <w:rPr>
+                <w:rFonts w:hint="eastAsia"/>
+              </w:rPr>
+            </w:pPr>
+            <w:r>
+              <w:rPr>
+                <w:rFonts w:hint="eastAsia"/>
+              </w:rPr>
+              <w:t>外部推入音视频帧模式</w:t>
+            </w:r>
+          </w:p>
+        </w:tc>
+      </w:tr>
+      <w:tr>
+        <w:tc>
+          <w:tcPr>
+            <w:cnfStyle w:val="001000000000" w:firstRow="0" w:lastRow="0" w:firstColumn="1" w:lastColumn="0" w:oddVBand="0" w:evenVBand="0" w:oddHBand="0" w:evenHBand="0" w:firstRowFirstColumn="0" w:firstRowLastColumn="0" w:lastRowFirstColumn="0" w:lastRowLastColumn="0"/>
+            <w:tcW w:w="1980" w:type="dxa"/>
+          </w:tcPr>
+          <w:p>
+            <w:r>
+              <w:t>QCPLAY_OPEN_EXT_SOURCE_IO</w:t>
+            </w:r>
+          </w:p>
+        </w:tc>
+        <w:tc>
+          <w:tcPr>
+            <w:tcW w:w="1591" w:type="dxa"/>
+          </w:tcPr>
+          <w:p>
+            <w:pPr>
+              <w:cnfStyle w:val="000000000000" w:firstRow="0" w:lastRow="0" w:firstColumn="0" w:lastColumn="0" w:oddVBand="0" w:evenVBand="0" w:oddHBand="0" w:evenHBand="0" w:firstRowFirstColumn="0" w:firstRowLastColumn="0" w:lastRowFirstColumn="0" w:lastRowLastColumn="0"/>
+            </w:pPr>
+            <w:r>
+              <w:t>0X20000000</w:t>
+            </w:r>
+          </w:p>
+        </w:tc>
+        <w:tc>
+          <w:tcPr>
+            <w:tcW w:w="5439" w:type="dxa"/>
+          </w:tcPr>
+          <w:p>
+            <w:pPr>
+              <w:cnfStyle w:val="000000000000" w:firstRow="0" w:lastRow="0" w:firstColumn="0" w:lastColumn="0" w:oddVBand="0" w:evenVBand="0" w:oddHBand="0" w:evenHBand="0" w:firstRowFirstColumn="0" w:firstRowLastColumn="0" w:lastRowFirstColumn="0" w:lastRowLastColumn="0"/>
+              <w:rPr>
+                <w:rFonts w:hint="eastAsia"/>
+              </w:rPr>
+            </w:pPr>
+            <w:r>
+              <w:rPr>
+                <w:rFonts w:hint="eastAsia"/>
+              </w:rPr>
+              <w:t>外部推入原始数据模式</w:t>
             </w:r>
           </w:p>
         </w:tc>
@@ -12243,7 +12345,6 @@
         <w:rPr>
           <w:rFonts w:hint="eastAsia"/>
         </w:rPr>
-        <w:lastRenderedPageBreak/>
         <w:t xml:space="preserve">5.2.6 </w:t>
       </w:r>
       <w:r>
@@ -12856,6 +12957,7 @@
           </w:p>
           <w:p>
             <w:r>
+              <w:lastRenderedPageBreak/>
               <w:t>QC_PLAY_Run 播放状态</w:t>
             </w:r>
           </w:p>
@@ -12866,7 +12968,6 @@
           </w:p>
           <w:p>
             <w:r>
-              <w:lastRenderedPageBreak/>
               <w:t xml:space="preserve">QC_PLAY_Stop </w:t>
             </w:r>
             <w:r>
@@ -13488,6 +13589,7 @@
               <w:rPr>
                 <w:rFonts w:hint="eastAsia"/>
               </w:rPr>
+              <w:lastRenderedPageBreak/>
               <w:t>返回值</w:t>
             </w:r>
           </w:p>
@@ -13517,7 +13619,6 @@
           </w:p>
           <w:p>
             <w:r>
-              <w:lastRenderedPageBreak/>
               <w:t>QC_ERR_STATUS</w:t>
             </w:r>
             <w:r>
@@ -13594,7 +13695,6 @@
               <w:rPr>
                 <w:rFonts w:hint="eastAsia"/>
               </w:rPr>
-              <w:lastRenderedPageBreak/>
               <w:t>调用时机</w:t>
             </w:r>
           </w:p>
@@ -14149,6 +14249,7 @@
         <w:rPr>
           <w:rFonts w:hint="eastAsia"/>
         </w:rPr>
+        <w:lastRenderedPageBreak/>
         <w:t>5.2.14</w:t>
       </w:r>
       <w:r>
@@ -14185,7 +14286,6 @@
               <w:rPr>
                 <w:rFonts w:hint="eastAsia"/>
               </w:rPr>
-              <w:lastRenderedPageBreak/>
               <w:t>说明</w:t>
             </w:r>
           </w:p>
@@ -19355,6 +19455,64 @@
           </w:tcPr>
           <w:p>
             <w:r>
+              <w:t>QC_IOPROTOCOL_</w:t>
+            </w:r>
+            <w:r>
+              <w:t>EXTIO</w:t>
+            </w:r>
+          </w:p>
+        </w:tc>
+        <w:tc>
+          <w:tcPr>
+            <w:tcW w:w="1408" w:type="dxa"/>
+          </w:tcPr>
+          <w:p>
+            <w:pPr>
+              <w:cnfStyle w:val="000000000000" w:firstRow="0" w:lastRow="0" w:firstColumn="0" w:lastColumn="0" w:oddVBand="0" w:evenVBand="0" w:oddHBand="0" w:evenHBand="0" w:firstRowFirstColumn="0" w:firstRowLastColumn="0" w:lastRowFirstColumn="0" w:lastRowLastColumn="0"/>
+            </w:pPr>
+            <w:r>
+              <w:t>7</w:t>
+            </w:r>
+          </w:p>
+        </w:tc>
+        <w:tc>
+          <w:tcPr>
+            <w:tcW w:w="3934" w:type="dxa"/>
+          </w:tcPr>
+          <w:p>
+            <w:pPr>
+              <w:cnfStyle w:val="000000000000" w:firstRow="0" w:lastRow="0" w:firstColumn="0" w:lastColumn="0" w:oddVBand="0" w:evenVBand="0" w:oddHBand="0" w:evenHBand="0" w:firstRowFirstColumn="0" w:firstRowLastColumn="0" w:lastRowFirstColumn="0" w:lastRowLastColumn="0"/>
+              <w:rPr>
+                <w:rFonts w:hint="eastAsia"/>
+              </w:rPr>
+            </w:pPr>
+            <w:r>
+              <w:rPr>
+                <w:rFonts w:hint="eastAsia"/>
+              </w:rPr>
+              <w:t>外部传入</w:t>
+            </w:r>
+            <w:r>
+              <w:rPr>
+                <w:rFonts w:hint="eastAsia"/>
+              </w:rPr>
+              <w:t>数据</w:t>
+            </w:r>
+          </w:p>
+        </w:tc>
+      </w:tr>
+      <w:tr>
+        <w:trPr>
+          <w:cnfStyle w:val="000000100000" w:firstRow="0" w:lastRow="0" w:firstColumn="0" w:lastColumn="0" w:oddVBand="0" w:evenVBand="0" w:oddHBand="1" w:evenHBand="0" w:firstRowFirstColumn="0" w:firstRowLastColumn="0" w:lastRowFirstColumn="0" w:lastRowLastColumn="0"/>
+          <w:trHeight w:val="395"/>
+        </w:trPr>
+        <w:tc>
+          <w:tcPr>
+            <w:cnfStyle w:val="001000000000" w:firstRow="0" w:lastRow="0" w:firstColumn="1" w:lastColumn="0" w:oddVBand="0" w:evenVBand="0" w:oddHBand="0" w:evenHBand="0" w:firstRowFirstColumn="0" w:firstRowLastColumn="0" w:lastRowFirstColumn="0" w:lastRowLastColumn="0"/>
+            <w:tcW w:w="3668" w:type="dxa"/>
+          </w:tcPr>
+          <w:p>
+            <w:r>
               <w:t>QC_IOPROTOCOL_MAX</w:t>
             </w:r>
           </w:p>
@@ -19365,7 +19523,7 @@
           </w:tcPr>
           <w:p>
             <w:pPr>
-              <w:cnfStyle w:val="000000000000" w:firstRow="0" w:lastRow="0" w:firstColumn="0" w:lastColumn="0" w:oddVBand="0" w:evenVBand="0" w:oddHBand="0" w:evenHBand="0" w:firstRowFirstColumn="0" w:firstRowLastColumn="0" w:lastRowFirstColumn="0" w:lastRowLastColumn="0"/>
+              <w:cnfStyle w:val="000000100000" w:firstRow="0" w:lastRow="0" w:firstColumn="0" w:lastColumn="0" w:oddVBand="0" w:evenVBand="0" w:oddHBand="1" w:evenHBand="0" w:firstRowFirstColumn="0" w:firstRowLastColumn="0" w:lastRowFirstColumn="0" w:lastRowLastColumn="0"/>
             </w:pPr>
             <w:r>
               <w:rPr>
@@ -19381,7 +19539,7 @@
           </w:tcPr>
           <w:p>
             <w:pPr>
-              <w:cnfStyle w:val="000000000000" w:firstRow="0" w:lastRow="0" w:firstColumn="0" w:lastColumn="0" w:oddVBand="0" w:evenVBand="0" w:oddHBand="0" w:evenHBand="0" w:firstRowFirstColumn="0" w:firstRowLastColumn="0" w:lastRowFirstColumn="0" w:lastRowLastColumn="0"/>
+              <w:cnfStyle w:val="000000100000" w:firstRow="0" w:lastRow="0" w:firstColumn="0" w:lastColumn="0" w:oddVBand="0" w:evenVBand="0" w:oddHBand="1" w:evenHBand="0" w:firstRowFirstColumn="0" w:firstRowLastColumn="0" w:lastRowFirstColumn="0" w:lastRowLastColumn="0"/>
             </w:pPr>
             <w:r>
               <w:rPr>
@@ -19400,6 +19558,7 @@
         <w:rPr>
           <w:rFonts w:hint="eastAsia"/>
         </w:rPr>
+        <w:lastRenderedPageBreak/>
         <w:t xml:space="preserve">5.3.20 </w:t>
       </w:r>
       <w:r>
@@ -20115,6 +20274,7 @@
         <w:rPr>
           <w:rFonts w:hint="eastAsia"/>
         </w:rPr>
+        <w:lastRenderedPageBreak/>
         <w:t xml:space="preserve">5.3.24 </w:t>
       </w:r>
       <w:r>
@@ -20785,6 +20945,7 @@
     <w:p/>
     <w:p>
       <w:r>
+        <w:lastRenderedPageBreak/>
         <w:t xml:space="preserve">5.3.28 </w:t>
       </w:r>
       <w:r>
@@ -21542,7 +21703,6 @@
     <w:p/>
     <w:p>
       <w:r>
-        <w:lastRenderedPageBreak/>
         <w:t xml:space="preserve">5.3.32 </w:t>
       </w:r>
       <w:r>
@@ -22253,7 +22413,6 @@
         <w:rPr>
           <w:rFonts w:hint="eastAsia"/>
         </w:rPr>
-        <w:lastRenderedPageBreak/>
         <w:t xml:space="preserve">5.3.36 </w:t>
       </w:r>
       <w:r>
@@ -23096,9 +23255,6 @@
           <w:p>
             <w:pPr>
               <w:cnfStyle w:val="000000100000" w:firstRow="0" w:lastRow="0" w:firstColumn="0" w:lastColumn="0" w:oddVBand="0" w:evenVBand="0" w:oddHBand="1" w:evenHBand="0" w:firstRowFirstColumn="0" w:firstRowLastColumn="0" w:lastRowFirstColumn="0" w:lastRowLastColumn="0"/>
-              <w:rPr>
-                <w:rFonts w:hint="eastAsia"/>
-              </w:rPr>
             </w:pPr>
             <w:r>
               <w:rPr>
@@ -23116,9 +23272,6 @@
           <w:p>
             <w:pPr>
               <w:cnfStyle w:val="000000100000" w:firstRow="0" w:lastRow="0" w:firstColumn="0" w:lastColumn="0" w:oddVBand="0" w:evenVBand="0" w:oddHBand="1" w:evenHBand="0" w:firstRowFirstColumn="0" w:firstRowLastColumn="0" w:lastRowFirstColumn="0" w:lastRowLastColumn="0"/>
-              <w:rPr>
-                <w:rFonts w:hint="eastAsia"/>
-              </w:rPr>
             </w:pPr>
             <w:r>
               <w:rPr>
@@ -23132,8 +23285,6 @@
               </w:rPr>
               <w:t xml:space="preserve"> </w:t>
             </w:r>
-            <w:bookmarkStart w:id="30" w:name="_GoBack"/>
-            <w:bookmarkEnd w:id="30"/>
             <w:r>
               <w:rPr>
                 <w:rFonts w:hint="eastAsia"/>
@@ -24085,20 +24236,8 @@
         </w:tc>
       </w:tr>
     </w:tbl>
-    <w:p>
-      <w:pPr>
-        <w:rPr>
-          <w:rFonts w:hint="eastAsia"/>
-        </w:rPr>
-      </w:pPr>
-    </w:p>
-    <w:p>
-      <w:pPr>
-        <w:rPr>
-          <w:rFonts w:hint="eastAsia"/>
-        </w:rPr>
-      </w:pPr>
-    </w:p>
+    <w:p/>
+    <w:p/>
     <w:p>
       <w:r>
         <w:rPr>
@@ -24910,8 +25049,13 @@
         </w:tc>
       </w:tr>
     </w:tbl>
-    <w:p/>
-    <w:p/>
+    <w:p>
+      <w:pPr>
+        <w:rPr>
+          <w:rFonts w:hint="eastAsia"/>
+        </w:rPr>
+      </w:pPr>
+    </w:p>
     <w:p>
       <w:r>
         <w:rPr>
@@ -25066,7 +25210,6 @@
               <w:rPr>
                 <w:rFonts w:hint="eastAsia"/>
               </w:rPr>
-              <w:lastRenderedPageBreak/>
               <w:t>调用时机</w:t>
             </w:r>
           </w:p>
@@ -25270,6 +25413,2639 @@
                 <w:rFonts w:hint="eastAsia"/>
               </w:rPr>
               <w:t>Open之前</w:t>
+            </w:r>
+          </w:p>
+        </w:tc>
+      </w:tr>
+    </w:tbl>
+    <w:p>
+      <w:pPr>
+        <w:widowControl/>
+        <w:jc w:val="left"/>
+      </w:pPr>
+    </w:p>
+    <w:p>
+      <w:pPr>
+        <w:widowControl/>
+        <w:jc w:val="left"/>
+        <w:rPr>
+          <w:rFonts w:hint="eastAsia"/>
+        </w:rPr>
+      </w:pPr>
+    </w:p>
+    <w:p>
+      <w:pPr>
+        <w:widowControl/>
+        <w:jc w:val="left"/>
+      </w:pPr>
+      <w:r>
+        <w:rPr>
+          <w:rFonts w:hint="eastAsia"/>
+        </w:rPr>
+        <w:t>5.3.43</w:t>
+      </w:r>
+      <w:r>
+        <w:rPr>
+          <w:rFonts w:hint="eastAsia"/>
+        </w:rPr>
+        <w:t xml:space="preserve"> </w:t>
+      </w:r>
+      <w:r>
+        <w:t>QCPLAY_PID_EXT_SOURCE_DATA</w:t>
+      </w:r>
+    </w:p>
+    <w:tbl>
+      <w:tblPr>
+        <w:tblStyle w:val="PlainTable11"/>
+        <w:tblW w:w="0" w:type="auto"/>
+        <w:tblLook w:val="04A0" w:firstRow="1" w:lastRow="0" w:firstColumn="1" w:lastColumn="0" w:noHBand="0" w:noVBand="1"/>
+      </w:tblPr>
+      <w:tblGrid>
+        <w:gridCol w:w="1696"/>
+        <w:gridCol w:w="7314"/>
+      </w:tblGrid>
+      <w:tr>
+        <w:trPr>
+          <w:cnfStyle w:val="100000000000" w:firstRow="1" w:lastRow="0" w:firstColumn="0" w:lastColumn="0" w:oddVBand="0" w:evenVBand="0" w:oddHBand="0" w:evenHBand="0" w:firstRowFirstColumn="0" w:firstRowLastColumn="0" w:lastRowFirstColumn="0" w:lastRowLastColumn="0"/>
+          <w:trHeight w:val="479"/>
+        </w:trPr>
+        <w:tc>
+          <w:tcPr>
+            <w:cnfStyle w:val="001000000000" w:firstRow="0" w:lastRow="0" w:firstColumn="1" w:lastColumn="0" w:oddVBand="0" w:evenVBand="0" w:oddHBand="0" w:evenHBand="0" w:firstRowFirstColumn="0" w:firstRowLastColumn="0" w:lastRowFirstColumn="0" w:lastRowLastColumn="0"/>
+            <w:tcW w:w="1696" w:type="dxa"/>
+          </w:tcPr>
+          <w:p>
+            <w:r>
+              <w:rPr>
+                <w:rFonts w:hint="eastAsia"/>
+              </w:rPr>
+              <w:t>值</w:t>
+            </w:r>
+          </w:p>
+        </w:tc>
+        <w:tc>
+          <w:tcPr>
+            <w:tcW w:w="7314" w:type="dxa"/>
+          </w:tcPr>
+          <w:p>
+            <w:pPr>
+              <w:cnfStyle w:val="100000000000" w:firstRow="1" w:lastRow="0" w:firstColumn="0" w:lastColumn="0" w:oddVBand="0" w:evenVBand="0" w:oddHBand="0" w:evenHBand="0" w:firstRowFirstColumn="0" w:firstRowLastColumn="0" w:lastRowFirstColumn="0" w:lastRowLastColumn="0"/>
+              <w:rPr>
+                <w:rFonts w:hint="eastAsia"/>
+              </w:rPr>
+            </w:pPr>
+            <w:r>
+              <w:t>0X110005</w:t>
+            </w:r>
+            <w:r>
+              <w:t>00</w:t>
+            </w:r>
+          </w:p>
+        </w:tc>
+      </w:tr>
+      <w:tr>
+        <w:trPr>
+          <w:cnfStyle w:val="000000100000" w:firstRow="0" w:lastRow="0" w:firstColumn="0" w:lastColumn="0" w:oddVBand="0" w:evenVBand="0" w:oddHBand="1" w:evenHBand="0" w:firstRowFirstColumn="0" w:firstRowLastColumn="0" w:lastRowFirstColumn="0" w:lastRowLastColumn="0"/>
+        </w:trPr>
+        <w:tc>
+          <w:tcPr>
+            <w:cnfStyle w:val="001000000000" w:firstRow="0" w:lastRow="0" w:firstColumn="1" w:lastColumn="0" w:oddVBand="0" w:evenVBand="0" w:oddHBand="0" w:evenHBand="0" w:firstRowFirstColumn="0" w:firstRowLastColumn="0" w:lastRowFirstColumn="0" w:lastRowLastColumn="0"/>
+            <w:tcW w:w="1696" w:type="dxa"/>
+          </w:tcPr>
+          <w:p>
+            <w:r>
+              <w:rPr>
+                <w:rFonts w:hint="eastAsia"/>
+              </w:rPr>
+              <w:t>说明</w:t>
+            </w:r>
+          </w:p>
+        </w:tc>
+        <w:tc>
+          <w:tcPr>
+            <w:tcW w:w="7314" w:type="dxa"/>
+          </w:tcPr>
+          <w:p>
+            <w:pPr>
+              <w:cnfStyle w:val="000000100000" w:firstRow="0" w:lastRow="0" w:firstColumn="0" w:lastColumn="0" w:oddVBand="0" w:evenVBand="0" w:oddHBand="1" w:evenHBand="0" w:firstRowFirstColumn="0" w:firstRowLastColumn="0" w:lastRowFirstColumn="0" w:lastRowLastColumn="0"/>
+              <w:rPr>
+                <w:rFonts w:hint="eastAsia"/>
+              </w:rPr>
+            </w:pPr>
+            <w:r>
+              <w:rPr>
+                <w:rFonts w:hint="eastAsia"/>
+              </w:rPr>
+              <w:t>传入</w:t>
+            </w:r>
+            <w:r>
+              <w:rPr>
+                <w:rFonts w:hint="eastAsia"/>
+              </w:rPr>
+              <w:t>外部</w:t>
+            </w:r>
+            <w:r>
+              <w:rPr>
+                <w:rFonts w:hint="eastAsia"/>
+              </w:rPr>
+              <w:t>数据</w:t>
+            </w:r>
+          </w:p>
+        </w:tc>
+      </w:tr>
+      <w:tr>
+        <w:trPr>
+          <w:trHeight w:val="450"/>
+        </w:trPr>
+        <w:tc>
+          <w:tcPr>
+            <w:cnfStyle w:val="001000000000" w:firstRow="0" w:lastRow="0" w:firstColumn="1" w:lastColumn="0" w:oddVBand="0" w:evenVBand="0" w:oddHBand="0" w:evenHBand="0" w:firstRowFirstColumn="0" w:firstRowLastColumn="0" w:lastRowFirstColumn="0" w:lastRowLastColumn="0"/>
+            <w:tcW w:w="1696" w:type="dxa"/>
+          </w:tcPr>
+          <w:p>
+            <w:r>
+              <w:rPr>
+                <w:rFonts w:hint="eastAsia"/>
+              </w:rPr>
+              <w:t>参数值</w:t>
+            </w:r>
+          </w:p>
+        </w:tc>
+        <w:tc>
+          <w:tcPr>
+            <w:tcW w:w="7314" w:type="dxa"/>
+          </w:tcPr>
+          <w:p>
+            <w:pPr>
+              <w:cnfStyle w:val="000000000000" w:firstRow="0" w:lastRow="0" w:firstColumn="0" w:lastColumn="0" w:oddVBand="0" w:evenVBand="0" w:oddHBand="0" w:evenHBand="0" w:firstRowFirstColumn="0" w:firstRowLastColumn="0" w:lastRowFirstColumn="0" w:lastRowLastColumn="0"/>
+              <w:rPr>
+                <w:rFonts w:hint="eastAsia"/>
+              </w:rPr>
+            </w:pPr>
+            <w:r>
+              <w:t>QC_DATA_BUFF</w:t>
+            </w:r>
+            <w:r>
+              <w:rPr>
+                <w:rFonts w:hint="eastAsia"/>
+              </w:rPr>
+              <w:t>*</w:t>
+            </w:r>
+          </w:p>
+        </w:tc>
+      </w:tr>
+      <w:tr>
+        <w:trPr>
+          <w:cnfStyle w:val="000000100000" w:firstRow="0" w:lastRow="0" w:firstColumn="0" w:lastColumn="0" w:oddVBand="0" w:evenVBand="0" w:oddHBand="1" w:evenHBand="0" w:firstRowFirstColumn="0" w:firstRowLastColumn="0" w:lastRowFirstColumn="0" w:lastRowLastColumn="0"/>
+        </w:trPr>
+        <w:tc>
+          <w:tcPr>
+            <w:cnfStyle w:val="001000000000" w:firstRow="0" w:lastRow="0" w:firstColumn="1" w:lastColumn="0" w:oddVBand="0" w:evenVBand="0" w:oddHBand="0" w:evenHBand="0" w:firstRowFirstColumn="0" w:firstRowLastColumn="0" w:lastRowFirstColumn="0" w:lastRowLastColumn="0"/>
+            <w:tcW w:w="1696" w:type="dxa"/>
+          </w:tcPr>
+          <w:p>
+            <w:r>
+              <w:rPr>
+                <w:rFonts w:hint="eastAsia"/>
+              </w:rPr>
+              <w:t>调用时机</w:t>
+            </w:r>
+          </w:p>
+        </w:tc>
+        <w:tc>
+          <w:tcPr>
+            <w:tcW w:w="7314" w:type="dxa"/>
+          </w:tcPr>
+          <w:p>
+            <w:pPr>
+              <w:cnfStyle w:val="000000100000" w:firstRow="0" w:lastRow="0" w:firstColumn="0" w:lastColumn="0" w:oddVBand="0" w:evenVBand="0" w:oddHBand="1" w:evenHBand="0" w:firstRowFirstColumn="0" w:firstRowLastColumn="0" w:lastRowFirstColumn="0" w:lastRowLastColumn="0"/>
+              <w:rPr>
+                <w:rFonts w:hint="eastAsia"/>
+              </w:rPr>
+            </w:pPr>
+            <w:r>
+              <w:rPr>
+                <w:rFonts w:hint="eastAsia"/>
+              </w:rPr>
+              <w:t>播放器</w:t>
+            </w:r>
+            <w:r>
+              <w:rPr>
+                <w:rFonts w:hint="eastAsia"/>
+              </w:rPr>
+              <w:t>创建</w:t>
+            </w:r>
+            <w:r>
+              <w:rPr>
+                <w:rFonts w:hint="eastAsia"/>
+              </w:rPr>
+              <w:t>之后</w:t>
+            </w:r>
+          </w:p>
+          <w:p>
+            <w:pPr>
+              <w:cnfStyle w:val="000000100000" w:firstRow="0" w:lastRow="0" w:firstColumn="0" w:lastColumn="0" w:oddVBand="0" w:evenVBand="0" w:oddHBand="1" w:evenHBand="0" w:firstRowFirstColumn="0" w:firstRowLastColumn="0" w:lastRowFirstColumn="0" w:lastRowLastColumn="0"/>
+              <w:rPr>
+                <w:rFonts w:hint="eastAsia"/>
+              </w:rPr>
+            </w:pPr>
+            <w:r>
+              <w:rPr>
+                <w:rFonts w:hint="eastAsia"/>
+                <w:b/>
+              </w:rPr>
+              <w:t>注意</w:t>
+            </w:r>
+            <w:r>
+              <w:rPr>
+                <w:rFonts w:hint="eastAsia"/>
+              </w:rPr>
+              <w:t xml:space="preserve">, </w:t>
+            </w:r>
+            <w:r>
+              <w:rPr>
+                <w:rFonts w:hint="eastAsia"/>
+              </w:rPr>
+              <w:t>如果</w:t>
+            </w:r>
+            <w:r>
+              <w:rPr>
+                <w:rFonts w:hint="eastAsia"/>
+              </w:rPr>
+              <w:t>调用后SetParam没有返回</w:t>
+            </w:r>
+            <w:r>
+              <w:t>QC_ERR_NONE</w:t>
+            </w:r>
+            <w:r>
+              <w:rPr>
+                <w:rFonts w:hint="eastAsia"/>
+              </w:rPr>
+              <w:t>,需要重复调用,直至返回</w:t>
+            </w:r>
+            <w:r>
+              <w:t>QC_ERR_NONE</w:t>
+            </w:r>
+            <w:r>
+              <w:rPr>
+                <w:rFonts w:hint="eastAsia"/>
+              </w:rPr>
+              <w:t>. 这种情况下建议间隔</w:t>
+            </w:r>
+            <w:r>
+              <w:rPr>
+                <w:rFonts w:hint="eastAsia"/>
+              </w:rPr>
+              <w:t>2~</w:t>
+            </w:r>
+            <w:r>
+              <w:rPr>
+                <w:rFonts w:hint="eastAsia"/>
+              </w:rPr>
+              <w:t>10 ms再尝试调用一次</w:t>
+            </w:r>
+          </w:p>
+        </w:tc>
+      </w:tr>
+    </w:tbl>
+    <w:p>
+      <w:pPr>
+        <w:widowControl/>
+        <w:jc w:val="left"/>
+      </w:pPr>
+    </w:p>
+    <w:p>
+      <w:r>
+        <w:rPr>
+          <w:rFonts w:hint="eastAsia"/>
+        </w:rPr>
+        <w:t>结构体</w:t>
+      </w:r>
+      <w:r>
+        <w:t>QC_DATA_BUFF</w:t>
+      </w:r>
+    </w:p>
+    <w:tbl>
+      <w:tblPr>
+        <w:tblStyle w:val="PlainTable11"/>
+        <w:tblW w:w="0" w:type="auto"/>
+        <w:tblLook w:val="04A0" w:firstRow="1" w:lastRow="0" w:firstColumn="1" w:lastColumn="0" w:noHBand="0" w:noVBand="1"/>
+      </w:tblPr>
+      <w:tblGrid>
+        <w:gridCol w:w="1980"/>
+        <w:gridCol w:w="2164"/>
+        <w:gridCol w:w="4866"/>
+      </w:tblGrid>
+      <w:tr>
+        <w:trPr>
+          <w:cnfStyle w:val="100000000000" w:firstRow="1" w:lastRow="0" w:firstColumn="0" w:lastColumn="0" w:oddVBand="0" w:evenVBand="0" w:oddHBand="0" w:evenHBand="0" w:firstRowFirstColumn="0" w:firstRowLastColumn="0" w:lastRowFirstColumn="0" w:lastRowLastColumn="0"/>
+          <w:trHeight w:val="494"/>
+        </w:trPr>
+        <w:tc>
+          <w:tcPr>
+            <w:cnfStyle w:val="001000000000" w:firstRow="0" w:lastRow="0" w:firstColumn="1" w:lastColumn="0" w:oddVBand="0" w:evenVBand="0" w:oddHBand="0" w:evenHBand="0" w:firstRowFirstColumn="0" w:firstRowLastColumn="0" w:lastRowFirstColumn="0" w:lastRowLastColumn="0"/>
+            <w:tcW w:w="1980" w:type="dxa"/>
+          </w:tcPr>
+          <w:p>
+            <w:pPr>
+              <w:tabs>
+                <w:tab w:val="left" w:pos="1312"/>
+              </w:tabs>
+            </w:pPr>
+            <w:r>
+              <w:rPr>
+                <w:rFonts w:hint="eastAsia"/>
+              </w:rPr>
+              <w:t>成员名</w:t>
+            </w:r>
+            <w:r>
+              <w:tab/>
+            </w:r>
+          </w:p>
+        </w:tc>
+        <w:tc>
+          <w:tcPr>
+            <w:tcW w:w="2164" w:type="dxa"/>
+          </w:tcPr>
+          <w:p>
+            <w:pPr>
+              <w:cnfStyle w:val="100000000000" w:firstRow="1" w:lastRow="0" w:firstColumn="0" w:lastColumn="0" w:oddVBand="0" w:evenVBand="0" w:oddHBand="0" w:evenHBand="0" w:firstRowFirstColumn="0" w:firstRowLastColumn="0" w:lastRowFirstColumn="0" w:lastRowLastColumn="0"/>
+            </w:pPr>
+            <w:r>
+              <w:rPr>
+                <w:rFonts w:hint="eastAsia"/>
+              </w:rPr>
+              <w:t>类型</w:t>
+            </w:r>
+          </w:p>
+        </w:tc>
+        <w:tc>
+          <w:tcPr>
+            <w:tcW w:w="4866" w:type="dxa"/>
+          </w:tcPr>
+          <w:p>
+            <w:pPr>
+              <w:cnfStyle w:val="100000000000" w:firstRow="1" w:lastRow="0" w:firstColumn="0" w:lastColumn="0" w:oddVBand="0" w:evenVBand="0" w:oddHBand="0" w:evenHBand="0" w:firstRowFirstColumn="0" w:firstRowLastColumn="0" w:lastRowFirstColumn="0" w:lastRowLastColumn="0"/>
+            </w:pPr>
+            <w:r>
+              <w:rPr>
+                <w:rFonts w:hint="eastAsia"/>
+              </w:rPr>
+              <w:t>定义</w:t>
+            </w:r>
+          </w:p>
+        </w:tc>
+      </w:tr>
+      <w:tr>
+        <w:trPr>
+          <w:cnfStyle w:val="000000100000" w:firstRow="0" w:lastRow="0" w:firstColumn="0" w:lastColumn="0" w:oddVBand="0" w:evenVBand="0" w:oddHBand="1" w:evenHBand="0" w:firstRowFirstColumn="0" w:firstRowLastColumn="0" w:lastRowFirstColumn="0" w:lastRowLastColumn="0"/>
+        </w:trPr>
+        <w:tc>
+          <w:tcPr>
+            <w:cnfStyle w:val="001000000000" w:firstRow="0" w:lastRow="0" w:firstColumn="1" w:lastColumn="0" w:oddVBand="0" w:evenVBand="0" w:oddHBand="0" w:evenHBand="0" w:firstRowFirstColumn="0" w:firstRowLastColumn="0" w:lastRowFirstColumn="0" w:lastRowLastColumn="0"/>
+            <w:tcW w:w="1980" w:type="dxa"/>
+          </w:tcPr>
+          <w:p>
+            <w:r>
+              <w:t>uSize</w:t>
+            </w:r>
+          </w:p>
+        </w:tc>
+        <w:tc>
+          <w:tcPr>
+            <w:tcW w:w="2164" w:type="dxa"/>
+          </w:tcPr>
+          <w:p>
+            <w:pPr>
+              <w:cnfStyle w:val="000000100000" w:firstRow="0" w:lastRow="0" w:firstColumn="0" w:lastColumn="0" w:oddVBand="0" w:evenVBand="0" w:oddHBand="1" w:evenHBand="0" w:firstRowFirstColumn="0" w:firstRowLastColumn="0" w:lastRowFirstColumn="0" w:lastRowLastColumn="0"/>
+            </w:pPr>
+            <w:r>
+              <w:t>unsigned int</w:t>
+            </w:r>
+          </w:p>
+        </w:tc>
+        <w:tc>
+          <w:tcPr>
+            <w:tcW w:w="4866" w:type="dxa"/>
+          </w:tcPr>
+          <w:p>
+            <w:pPr>
+              <w:cnfStyle w:val="000000100000" w:firstRow="0" w:lastRow="0" w:firstColumn="0" w:lastColumn="0" w:oddVBand="0" w:evenVBand="0" w:oddHBand="1" w:evenHBand="0" w:firstRowFirstColumn="0" w:firstRowLastColumn="0" w:lastRowFirstColumn="0" w:lastRowLastColumn="0"/>
+            </w:pPr>
+            <w:r>
+              <w:rPr>
+                <w:rFonts w:hint="eastAsia"/>
+              </w:rPr>
+              <w:t>数据长度</w:t>
+            </w:r>
+          </w:p>
+        </w:tc>
+      </w:tr>
+      <w:tr>
+        <w:tc>
+          <w:tcPr>
+            <w:cnfStyle w:val="001000000000" w:firstRow="0" w:lastRow="0" w:firstColumn="1" w:lastColumn="0" w:oddVBand="0" w:evenVBand="0" w:oddHBand="0" w:evenHBand="0" w:firstRowFirstColumn="0" w:firstRowLastColumn="0" w:lastRowFirstColumn="0" w:lastRowLastColumn="0"/>
+            <w:tcW w:w="1980" w:type="dxa"/>
+          </w:tcPr>
+          <w:p>
+            <w:r>
+              <w:t>pBuff</w:t>
+            </w:r>
+          </w:p>
+        </w:tc>
+        <w:tc>
+          <w:tcPr>
+            <w:tcW w:w="2164" w:type="dxa"/>
+          </w:tcPr>
+          <w:p>
+            <w:pPr>
+              <w:cnfStyle w:val="000000000000" w:firstRow="0" w:lastRow="0" w:firstColumn="0" w:lastColumn="0" w:oddVBand="0" w:evenVBand="0" w:oddHBand="0" w:evenHBand="0" w:firstRowFirstColumn="0" w:firstRowLastColumn="0" w:lastRowFirstColumn="0" w:lastRowLastColumn="0"/>
+            </w:pPr>
+            <w:r>
+              <w:t>u</w:t>
+            </w:r>
+            <w:r>
+              <w:rPr>
+                <w:rFonts w:hint="eastAsia"/>
+              </w:rPr>
+              <w:t>nsinged char*</w:t>
+            </w:r>
+          </w:p>
+        </w:tc>
+        <w:tc>
+          <w:tcPr>
+            <w:tcW w:w="4866" w:type="dxa"/>
+          </w:tcPr>
+          <w:p>
+            <w:pPr>
+              <w:cnfStyle w:val="000000000000" w:firstRow="0" w:lastRow="0" w:firstColumn="0" w:lastColumn="0" w:oddVBand="0" w:evenVBand="0" w:oddHBand="0" w:evenHBand="0" w:firstRowFirstColumn="0" w:firstRowLastColumn="0" w:lastRowFirstColumn="0" w:lastRowLastColumn="0"/>
+            </w:pPr>
+            <w:r>
+              <w:rPr>
+                <w:rFonts w:hint="eastAsia"/>
+              </w:rPr>
+              <w:t>数据</w:t>
+            </w:r>
+            <w:r>
+              <w:rPr>
+                <w:rFonts w:hint="eastAsia"/>
+              </w:rPr>
+              <w:t>指针</w:t>
+            </w:r>
+          </w:p>
+        </w:tc>
+      </w:tr>
+      <w:tr>
+        <w:trPr>
+          <w:cnfStyle w:val="000000100000" w:firstRow="0" w:lastRow="0" w:firstColumn="0" w:lastColumn="0" w:oddVBand="0" w:evenVBand="0" w:oddHBand="1" w:evenHBand="0" w:firstRowFirstColumn="0" w:firstRowLastColumn="0" w:lastRowFirstColumn="0" w:lastRowLastColumn="0"/>
+        </w:trPr>
+        <w:tc>
+          <w:tcPr>
+            <w:cnfStyle w:val="001000000000" w:firstRow="0" w:lastRow="0" w:firstColumn="1" w:lastColumn="0" w:oddVBand="0" w:evenVBand="0" w:oddHBand="0" w:evenHBand="0" w:firstRowFirstColumn="0" w:firstRowLastColumn="0" w:lastRowFirstColumn="0" w:lastRowLastColumn="0"/>
+            <w:tcW w:w="1980" w:type="dxa"/>
+          </w:tcPr>
+          <w:p>
+            <w:r>
+              <w:t>llTime</w:t>
+            </w:r>
+          </w:p>
+        </w:tc>
+        <w:tc>
+          <w:tcPr>
+            <w:tcW w:w="2164" w:type="dxa"/>
+          </w:tcPr>
+          <w:p>
+            <w:pPr>
+              <w:cnfStyle w:val="000000100000" w:firstRow="0" w:lastRow="0" w:firstColumn="0" w:lastColumn="0" w:oddVBand="0" w:evenVBand="0" w:oddHBand="1" w:evenHBand="0" w:firstRowFirstColumn="0" w:firstRowLastColumn="0" w:lastRowFirstColumn="0" w:lastRowLastColumn="0"/>
+            </w:pPr>
+            <w:r>
+              <w:t>long long</w:t>
+            </w:r>
+          </w:p>
+        </w:tc>
+        <w:tc>
+          <w:tcPr>
+            <w:tcW w:w="4866" w:type="dxa"/>
+          </w:tcPr>
+          <w:p>
+            <w:pPr>
+              <w:cnfStyle w:val="000000100000" w:firstRow="0" w:lastRow="0" w:firstColumn="0" w:lastColumn="0" w:oddVBand="0" w:evenVBand="0" w:oddHBand="1" w:evenHBand="0" w:firstRowFirstColumn="0" w:firstRowLastColumn="0" w:lastRowFirstColumn="0" w:lastRowLastColumn="0"/>
+              <w:rPr>
+                <w:rFonts w:hint="eastAsia"/>
+              </w:rPr>
+            </w:pPr>
+            <w:r>
+              <w:rPr>
+                <w:rFonts w:hint="eastAsia"/>
+              </w:rPr>
+              <w:t>如果是</w:t>
+            </w:r>
+            <w:r>
+              <w:t>QCPLAY_OPEN_EXT_SOURCE_AV</w:t>
+            </w:r>
+            <w:r>
+              <w:rPr>
+                <w:rFonts w:hint="eastAsia"/>
+              </w:rPr>
+              <w:t>模式, llTime是音视频帧的时间戳</w:t>
+            </w:r>
+          </w:p>
+          <w:p>
+            <w:pPr>
+              <w:cnfStyle w:val="000000100000" w:firstRow="0" w:lastRow="0" w:firstColumn="0" w:lastColumn="0" w:oddVBand="0" w:evenVBand="0" w:oddHBand="1" w:evenHBand="0" w:firstRowFirstColumn="0" w:firstRowLastColumn="0" w:lastRowFirstColumn="0" w:lastRowLastColumn="0"/>
+              <w:rPr>
+                <w:rFonts w:hint="eastAsia"/>
+              </w:rPr>
+            </w:pPr>
+            <w:r>
+              <w:rPr>
+                <w:rFonts w:hint="eastAsia"/>
+              </w:rPr>
+              <w:t>如果是</w:t>
+            </w:r>
+            <w:r>
+              <w:t>QCPLAY_OPEN_EXT_SOURCE_</w:t>
+            </w:r>
+            <w:r>
+              <w:rPr>
+                <w:rFonts w:hint="eastAsia"/>
+              </w:rPr>
+              <w:t>IO</w:t>
+            </w:r>
+            <w:r>
+              <w:rPr>
+                <w:rFonts w:hint="eastAsia"/>
+              </w:rPr>
+              <w:t xml:space="preserve">模式, </w:t>
+            </w:r>
+            <w:r>
+              <w:rPr>
+                <w:rFonts w:hint="eastAsia"/>
+              </w:rPr>
+              <w:t>llTime为数据</w:t>
+            </w:r>
+            <w:r>
+              <w:rPr>
+                <w:rFonts w:hint="eastAsia"/>
+              </w:rPr>
+              <w:t>所</w:t>
+            </w:r>
+            <w:r>
+              <w:rPr>
+                <w:rFonts w:hint="eastAsia"/>
+              </w:rPr>
+              <w:t>在的文件位置</w:t>
+            </w:r>
+          </w:p>
+        </w:tc>
+      </w:tr>
+      <w:tr>
+        <w:tc>
+          <w:tcPr>
+            <w:cnfStyle w:val="001000000000" w:firstRow="0" w:lastRow="0" w:firstColumn="1" w:lastColumn="0" w:oddVBand="0" w:evenVBand="0" w:oddHBand="0" w:evenHBand="0" w:firstRowFirstColumn="0" w:firstRowLastColumn="0" w:lastRowFirstColumn="0" w:lastRowLastColumn="0"/>
+            <w:tcW w:w="1980" w:type="dxa"/>
+          </w:tcPr>
+          <w:p>
+            <w:r>
+              <w:t>uFlag</w:t>
+            </w:r>
+          </w:p>
+        </w:tc>
+        <w:tc>
+          <w:tcPr>
+            <w:tcW w:w="2164" w:type="dxa"/>
+          </w:tcPr>
+          <w:p>
+            <w:pPr>
+              <w:cnfStyle w:val="000000000000" w:firstRow="0" w:lastRow="0" w:firstColumn="0" w:lastColumn="0" w:oddVBand="0" w:evenVBand="0" w:oddHBand="0" w:evenHBand="0" w:firstRowFirstColumn="0" w:firstRowLastColumn="0" w:lastRowFirstColumn="0" w:lastRowLastColumn="0"/>
+            </w:pPr>
+            <w:r>
+              <w:t>unsigned int</w:t>
+            </w:r>
+          </w:p>
+        </w:tc>
+        <w:tc>
+          <w:tcPr>
+            <w:tcW w:w="4866" w:type="dxa"/>
+          </w:tcPr>
+          <w:p>
+            <w:pPr>
+              <w:cnfStyle w:val="000000000000" w:firstRow="0" w:lastRow="0" w:firstColumn="0" w:lastColumn="0" w:oddVBand="0" w:evenVBand="0" w:oddHBand="0" w:evenHBand="0" w:firstRowFirstColumn="0" w:firstRowLastColumn="0" w:lastRowFirstColumn="0" w:lastRowLastColumn="0"/>
+              <w:rPr>
+                <w:rFonts w:hint="eastAsia"/>
+              </w:rPr>
+            </w:pPr>
+            <w:r>
+              <w:rPr>
+                <w:rFonts w:hint="eastAsia"/>
+              </w:rPr>
+              <w:t>如果是</w:t>
+            </w:r>
+            <w:r>
+              <w:t>QCPLAY_OPEN_EXT_SOURCE_AV</w:t>
+            </w:r>
+            <w:r>
+              <w:rPr>
+                <w:rFonts w:hint="eastAsia"/>
+              </w:rPr>
+              <w:t>模式,</w:t>
+            </w:r>
+            <w:r>
+              <w:t xml:space="preserve"> </w:t>
+            </w:r>
+            <w:r>
+              <w:rPr>
+                <w:rFonts w:hint="eastAsia"/>
+              </w:rPr>
+              <w:t>需要设置</w:t>
+            </w:r>
+            <w:r>
+              <w:rPr>
+                <w:rFonts w:hint="eastAsia"/>
+              </w:rPr>
+              <w:t>此值. 参考uFlag说明</w:t>
+            </w:r>
+          </w:p>
+        </w:tc>
+      </w:tr>
+    </w:tbl>
+    <w:p>
+      <w:pPr>
+        <w:widowControl/>
+        <w:jc w:val="left"/>
+        <w:rPr>
+          <w:rFonts w:hint="eastAsia"/>
+        </w:rPr>
+      </w:pPr>
+    </w:p>
+    <w:p>
+      <w:pPr>
+        <w:widowControl/>
+        <w:jc w:val="left"/>
+        <w:rPr>
+          <w:rFonts w:hint="eastAsia"/>
+        </w:rPr>
+      </w:pPr>
+      <w:r>
+        <w:rPr>
+          <w:b/>
+        </w:rPr>
+        <w:t>uFlag</w:t>
+      </w:r>
+      <w:r>
+        <w:rPr>
+          <w:rFonts w:hint="eastAsia"/>
+        </w:rPr>
+        <w:t>说明</w:t>
+      </w:r>
+    </w:p>
+    <w:tbl>
+      <w:tblPr>
+        <w:tblStyle w:val="PlainTable11"/>
+        <w:tblW w:w="0" w:type="auto"/>
+        <w:tblLook w:val="04A0" w:firstRow="1" w:lastRow="0" w:firstColumn="1" w:lastColumn="0" w:noHBand="0" w:noVBand="1"/>
+      </w:tblPr>
+      <w:tblGrid>
+        <w:gridCol w:w="2808"/>
+        <w:gridCol w:w="2078"/>
+        <w:gridCol w:w="4350"/>
+      </w:tblGrid>
+      <w:tr>
+        <w:trPr>
+          <w:cnfStyle w:val="100000000000" w:firstRow="1" w:lastRow="0" w:firstColumn="0" w:lastColumn="0" w:oddVBand="0" w:evenVBand="0" w:oddHBand="0" w:evenHBand="0" w:firstRowFirstColumn="0" w:firstRowLastColumn="0" w:lastRowFirstColumn="0" w:lastRowLastColumn="0"/>
+          <w:trHeight w:val="494"/>
+        </w:trPr>
+        <w:tc>
+          <w:tcPr>
+            <w:cnfStyle w:val="001000000000" w:firstRow="0" w:lastRow="0" w:firstColumn="1" w:lastColumn="0" w:oddVBand="0" w:evenVBand="0" w:oddHBand="0" w:evenHBand="0" w:firstRowFirstColumn="0" w:firstRowLastColumn="0" w:lastRowFirstColumn="0" w:lastRowLastColumn="0"/>
+            <w:tcW w:w="1980" w:type="dxa"/>
+          </w:tcPr>
+          <w:p>
+            <w:pPr>
+              <w:tabs>
+                <w:tab w:val="left" w:pos="1312"/>
+              </w:tabs>
+              <w:rPr>
+                <w:rFonts w:hint="eastAsia"/>
+              </w:rPr>
+            </w:pPr>
+            <w:r>
+              <w:rPr>
+                <w:rFonts w:hint="eastAsia"/>
+              </w:rPr>
+              <w:t>定义</w:t>
+            </w:r>
+          </w:p>
+        </w:tc>
+        <w:tc>
+          <w:tcPr>
+            <w:tcW w:w="2164" w:type="dxa"/>
+          </w:tcPr>
+          <w:p>
+            <w:pPr>
+              <w:cnfStyle w:val="100000000000" w:firstRow="1" w:lastRow="0" w:firstColumn="0" w:lastColumn="0" w:oddVBand="0" w:evenVBand="0" w:oddHBand="0" w:evenHBand="0" w:firstRowFirstColumn="0" w:firstRowLastColumn="0" w:lastRowFirstColumn="0" w:lastRowLastColumn="0"/>
+            </w:pPr>
+            <w:r>
+              <w:rPr>
+                <w:rFonts w:hint="eastAsia"/>
+              </w:rPr>
+              <w:t>值</w:t>
+            </w:r>
+          </w:p>
+        </w:tc>
+        <w:tc>
+          <w:tcPr>
+            <w:tcW w:w="4866" w:type="dxa"/>
+          </w:tcPr>
+          <w:p>
+            <w:pPr>
+              <w:cnfStyle w:val="100000000000" w:firstRow="1" w:lastRow="0" w:firstColumn="0" w:lastColumn="0" w:oddVBand="0" w:evenVBand="0" w:oddHBand="0" w:evenHBand="0" w:firstRowFirstColumn="0" w:firstRowLastColumn="0" w:lastRowFirstColumn="0" w:lastRowLastColumn="0"/>
+              <w:rPr>
+                <w:rFonts w:hint="eastAsia"/>
+              </w:rPr>
+            </w:pPr>
+            <w:r>
+              <w:rPr>
+                <w:rFonts w:hint="eastAsia"/>
+              </w:rPr>
+              <w:t>说明</w:t>
+            </w:r>
+          </w:p>
+        </w:tc>
+      </w:tr>
+      <w:tr>
+        <w:trPr>
+          <w:cnfStyle w:val="000000100000" w:firstRow="0" w:lastRow="0" w:firstColumn="0" w:lastColumn="0" w:oddVBand="0" w:evenVBand="0" w:oddHBand="1" w:evenHBand="0" w:firstRowFirstColumn="0" w:firstRowLastColumn="0" w:lastRowFirstColumn="0" w:lastRowLastColumn="0"/>
+        </w:trPr>
+        <w:tc>
+          <w:tcPr>
+            <w:cnfStyle w:val="001000000000" w:firstRow="0" w:lastRow="0" w:firstColumn="1" w:lastColumn="0" w:oddVBand="0" w:evenVBand="0" w:oddHBand="0" w:evenHBand="0" w:firstRowFirstColumn="0" w:firstRowLastColumn="0" w:lastRowFirstColumn="0" w:lastRowLastColumn="0"/>
+            <w:tcW w:w="1980" w:type="dxa"/>
+          </w:tcPr>
+          <w:p>
+            <w:r>
+              <w:t>QCBUFF_NEW_POS</w:t>
+            </w:r>
+          </w:p>
+        </w:tc>
+        <w:tc>
+          <w:tcPr>
+            <w:tcW w:w="2164" w:type="dxa"/>
+          </w:tcPr>
+          <w:p>
+            <w:pPr>
+              <w:cnfStyle w:val="000000100000" w:firstRow="0" w:lastRow="0" w:firstColumn="0" w:lastColumn="0" w:oddVBand="0" w:evenVBand="0" w:oddHBand="1" w:evenHBand="0" w:firstRowFirstColumn="0" w:firstRowLastColumn="0" w:lastRowFirstColumn="0" w:lastRowLastColumn="0"/>
+              <w:rPr>
+                <w:rFonts w:hint="eastAsia"/>
+              </w:rPr>
+            </w:pPr>
+            <w:r>
+              <w:t>0X00000001</w:t>
+            </w:r>
+          </w:p>
+        </w:tc>
+        <w:tc>
+          <w:tcPr>
+            <w:tcW w:w="4866" w:type="dxa"/>
+          </w:tcPr>
+          <w:p>
+            <w:pPr>
+              <w:cnfStyle w:val="000000100000" w:firstRow="0" w:lastRow="0" w:firstColumn="0" w:lastColumn="0" w:oddVBand="0" w:evenVBand="0" w:oddHBand="1" w:evenHBand="0" w:firstRowFirstColumn="0" w:firstRowLastColumn="0" w:lastRowFirstColumn="0" w:lastRowLastColumn="0"/>
+            </w:pPr>
+            <w:r>
+              <w:rPr>
+                <w:rFonts w:hint="eastAsia"/>
+              </w:rPr>
+              <w:t>表示</w:t>
+            </w:r>
+            <w:r>
+              <w:rPr>
+                <w:rFonts w:hint="eastAsia"/>
+              </w:rPr>
+              <w:t>当前</w:t>
+            </w:r>
+            <w:r>
+              <w:t>B</w:t>
+            </w:r>
+            <w:r>
+              <w:rPr>
+                <w:rFonts w:hint="eastAsia"/>
+              </w:rPr>
+              <w:t>uffer从新的位置开始</w:t>
+            </w:r>
+          </w:p>
+        </w:tc>
+      </w:tr>
+      <w:tr>
+        <w:tc>
+          <w:tcPr>
+            <w:cnfStyle w:val="001000000000" w:firstRow="0" w:lastRow="0" w:firstColumn="1" w:lastColumn="0" w:oddVBand="0" w:evenVBand="0" w:oddHBand="0" w:evenHBand="0" w:firstRowFirstColumn="0" w:firstRowLastColumn="0" w:lastRowFirstColumn="0" w:lastRowLastColumn="0"/>
+            <w:tcW w:w="1980" w:type="dxa"/>
+          </w:tcPr>
+          <w:p>
+            <w:r>
+              <w:lastRenderedPageBreak/>
+              <w:t>QCBUFF_NEW_FORMAT</w:t>
+            </w:r>
+          </w:p>
+        </w:tc>
+        <w:tc>
+          <w:tcPr>
+            <w:tcW w:w="2164" w:type="dxa"/>
+          </w:tcPr>
+          <w:p>
+            <w:pPr>
+              <w:cnfStyle w:val="000000000000" w:firstRow="0" w:lastRow="0" w:firstColumn="0" w:lastColumn="0" w:oddVBand="0" w:evenVBand="0" w:oddHBand="0" w:evenHBand="0" w:firstRowFirstColumn="0" w:firstRowLastColumn="0" w:lastRowFirstColumn="0" w:lastRowLastColumn="0"/>
+            </w:pPr>
+            <w:r>
+              <w:t>0X00000002</w:t>
+            </w:r>
+          </w:p>
+        </w:tc>
+        <w:tc>
+          <w:tcPr>
+            <w:tcW w:w="4866" w:type="dxa"/>
+          </w:tcPr>
+          <w:p>
+            <w:pPr>
+              <w:cnfStyle w:val="000000000000" w:firstRow="0" w:lastRow="0" w:firstColumn="0" w:lastColumn="0" w:oddVBand="0" w:evenVBand="0" w:oddHBand="0" w:evenHBand="0" w:firstRowFirstColumn="0" w:firstRowLastColumn="0" w:lastRowFirstColumn="0" w:lastRowLastColumn="0"/>
+              <w:rPr>
+                <w:rFonts w:hint="eastAsia"/>
+              </w:rPr>
+            </w:pPr>
+            <w:r>
+              <w:rPr>
+                <w:rFonts w:hint="eastAsia"/>
+              </w:rPr>
+              <w:t>表示</w:t>
+            </w:r>
+            <w:r>
+              <w:rPr>
+                <w:rFonts w:hint="eastAsia"/>
+              </w:rPr>
+              <w:t>当前</w:t>
+            </w:r>
+            <w:r>
+              <w:rPr>
+                <w:rFonts w:hint="eastAsia"/>
+              </w:rPr>
+              <w:t>Buffer</w:t>
+            </w:r>
+            <w:r>
+              <w:rPr>
+                <w:rFonts w:hint="eastAsia"/>
+              </w:rPr>
+              <w:t>及后续Buffer</w:t>
+            </w:r>
+            <w:r>
+              <w:rPr>
+                <w:rFonts w:hint="eastAsia"/>
+              </w:rPr>
+              <w:t>为新的格式,音视频格式已发生变化, 比如分辨率, 采样频率等</w:t>
+            </w:r>
+          </w:p>
+        </w:tc>
+      </w:tr>
+      <w:tr>
+        <w:trPr>
+          <w:cnfStyle w:val="000000100000" w:firstRow="0" w:lastRow="0" w:firstColumn="0" w:lastColumn="0" w:oddVBand="0" w:evenVBand="0" w:oddHBand="1" w:evenHBand="0" w:firstRowFirstColumn="0" w:firstRowLastColumn="0" w:lastRowFirstColumn="0" w:lastRowLastColumn="0"/>
+        </w:trPr>
+        <w:tc>
+          <w:tcPr>
+            <w:cnfStyle w:val="001000000000" w:firstRow="0" w:lastRow="0" w:firstColumn="1" w:lastColumn="0" w:oddVBand="0" w:evenVBand="0" w:oddHBand="0" w:evenHBand="0" w:firstRowFirstColumn="0" w:firstRowLastColumn="0" w:lastRowFirstColumn="0" w:lastRowLastColumn="0"/>
+            <w:tcW w:w="1980" w:type="dxa"/>
+          </w:tcPr>
+          <w:p>
+            <w:r>
+              <w:t>QCBUFF_EOS</w:t>
+            </w:r>
+          </w:p>
+        </w:tc>
+        <w:tc>
+          <w:tcPr>
+            <w:tcW w:w="2164" w:type="dxa"/>
+          </w:tcPr>
+          <w:p>
+            <w:pPr>
+              <w:cnfStyle w:val="000000100000" w:firstRow="0" w:lastRow="0" w:firstColumn="0" w:lastColumn="0" w:oddVBand="0" w:evenVBand="0" w:oddHBand="1" w:evenHBand="0" w:firstRowFirstColumn="0" w:firstRowLastColumn="0" w:lastRowFirstColumn="0" w:lastRowLastColumn="0"/>
+              <w:rPr>
+                <w:rFonts w:hint="eastAsia"/>
+              </w:rPr>
+            </w:pPr>
+            <w:r>
+              <w:t>0X00000004</w:t>
+            </w:r>
+          </w:p>
+        </w:tc>
+        <w:tc>
+          <w:tcPr>
+            <w:tcW w:w="4866" w:type="dxa"/>
+          </w:tcPr>
+          <w:p>
+            <w:pPr>
+              <w:cnfStyle w:val="000000100000" w:firstRow="0" w:lastRow="0" w:firstColumn="0" w:lastColumn="0" w:oddVBand="0" w:evenVBand="0" w:oddHBand="1" w:evenHBand="0" w:firstRowFirstColumn="0" w:firstRowLastColumn="0" w:lastRowFirstColumn="0" w:lastRowLastColumn="0"/>
+              <w:rPr>
+                <w:rFonts w:hint="eastAsia"/>
+              </w:rPr>
+            </w:pPr>
+            <w:r>
+              <w:rPr>
+                <w:rFonts w:hint="eastAsia"/>
+              </w:rPr>
+              <w:t>表示</w:t>
+            </w:r>
+            <w:r>
+              <w:rPr>
+                <w:rFonts w:hint="eastAsia"/>
+              </w:rPr>
+              <w:t>当前</w:t>
+            </w:r>
+            <w:r>
+              <w:rPr>
+                <w:rFonts w:hint="eastAsia"/>
+              </w:rPr>
+              <w:t>Buffer是流的最后一帧</w:t>
+            </w:r>
+          </w:p>
+        </w:tc>
+      </w:tr>
+      <w:tr>
+        <w:tc>
+          <w:tcPr>
+            <w:cnfStyle w:val="001000000000" w:firstRow="0" w:lastRow="0" w:firstColumn="1" w:lastColumn="0" w:oddVBand="0" w:evenVBand="0" w:oddHBand="0" w:evenHBand="0" w:firstRowFirstColumn="0" w:firstRowLastColumn="0" w:lastRowFirstColumn="0" w:lastRowLastColumn="0"/>
+            <w:tcW w:w="1980" w:type="dxa"/>
+          </w:tcPr>
+          <w:p>
+            <w:r>
+              <w:t>QCBUFF_KEY_FRAME</w:t>
+            </w:r>
+          </w:p>
+        </w:tc>
+        <w:tc>
+          <w:tcPr>
+            <w:tcW w:w="2164" w:type="dxa"/>
+          </w:tcPr>
+          <w:p>
+            <w:pPr>
+              <w:cnfStyle w:val="000000000000" w:firstRow="0" w:lastRow="0" w:firstColumn="0" w:lastColumn="0" w:oddVBand="0" w:evenVBand="0" w:oddHBand="0" w:evenHBand="0" w:firstRowFirstColumn="0" w:firstRowLastColumn="0" w:lastRowFirstColumn="0" w:lastRowLastColumn="0"/>
+            </w:pPr>
+            <w:r>
+              <w:t>0X00000008</w:t>
+            </w:r>
+          </w:p>
+        </w:tc>
+        <w:tc>
+          <w:tcPr>
+            <w:tcW w:w="4866" w:type="dxa"/>
+          </w:tcPr>
+          <w:p>
+            <w:pPr>
+              <w:cnfStyle w:val="000000000000" w:firstRow="0" w:lastRow="0" w:firstColumn="0" w:lastColumn="0" w:oddVBand="0" w:evenVBand="0" w:oddHBand="0" w:evenHBand="0" w:firstRowFirstColumn="0" w:firstRowLastColumn="0" w:lastRowFirstColumn="0" w:lastRowLastColumn="0"/>
+              <w:rPr>
+                <w:rFonts w:hint="eastAsia"/>
+              </w:rPr>
+            </w:pPr>
+            <w:r>
+              <w:rPr>
+                <w:rFonts w:hint="eastAsia"/>
+              </w:rPr>
+              <w:t>表示</w:t>
+            </w:r>
+            <w:r>
+              <w:rPr>
+                <w:rFonts w:hint="eastAsia"/>
+              </w:rPr>
+              <w:t>当前</w:t>
+            </w:r>
+            <w:r>
+              <w:rPr>
+                <w:rFonts w:hint="eastAsia"/>
+              </w:rPr>
+              <w:t>Buffer是关键帧, 对音频, 帧始终是关键帧</w:t>
+            </w:r>
+          </w:p>
+        </w:tc>
+      </w:tr>
+      <w:tr>
+        <w:trPr>
+          <w:cnfStyle w:val="000000100000" w:firstRow="0" w:lastRow="0" w:firstColumn="0" w:lastColumn="0" w:oddVBand="0" w:evenVBand="0" w:oddHBand="1" w:evenHBand="0" w:firstRowFirstColumn="0" w:firstRowLastColumn="0" w:lastRowFirstColumn="0" w:lastRowLastColumn="0"/>
+          <w:trHeight w:val="465"/>
+        </w:trPr>
+        <w:tc>
+          <w:tcPr>
+            <w:cnfStyle w:val="001000000000" w:firstRow="0" w:lastRow="0" w:firstColumn="1" w:lastColumn="0" w:oddVBand="0" w:evenVBand="0" w:oddHBand="0" w:evenHBand="0" w:firstRowFirstColumn="0" w:firstRowLastColumn="0" w:lastRowFirstColumn="0" w:lastRowLastColumn="0"/>
+            <w:tcW w:w="1980" w:type="dxa"/>
+          </w:tcPr>
+          <w:p>
+            <w:r>
+              <w:t>QCBUFF_FLUSH</w:t>
+            </w:r>
+          </w:p>
+        </w:tc>
+        <w:tc>
+          <w:tcPr>
+            <w:tcW w:w="2164" w:type="dxa"/>
+          </w:tcPr>
+          <w:p>
+            <w:pPr>
+              <w:cnfStyle w:val="000000100000" w:firstRow="0" w:lastRow="0" w:firstColumn="0" w:lastColumn="0" w:oddVBand="0" w:evenVBand="0" w:oddHBand="1" w:evenHBand="0" w:firstRowFirstColumn="0" w:firstRowLastColumn="0" w:lastRowFirstColumn="0" w:lastRowLastColumn="0"/>
+            </w:pPr>
+            <w:r>
+              <w:t>0X00000010</w:t>
+            </w:r>
+          </w:p>
+        </w:tc>
+        <w:tc>
+          <w:tcPr>
+            <w:tcW w:w="4866" w:type="dxa"/>
+          </w:tcPr>
+          <w:p>
+            <w:pPr>
+              <w:cnfStyle w:val="000000100000" w:firstRow="0" w:lastRow="0" w:firstColumn="0" w:lastColumn="0" w:oddVBand="0" w:evenVBand="0" w:oddHBand="1" w:evenHBand="0" w:firstRowFirstColumn="0" w:firstRowLastColumn="0" w:lastRowFirstColumn="0" w:lastRowLastColumn="0"/>
+              <w:rPr>
+                <w:rFonts w:hint="eastAsia"/>
+              </w:rPr>
+            </w:pPr>
+            <w:r>
+              <w:rPr>
+                <w:rFonts w:hint="eastAsia"/>
+              </w:rPr>
+              <w:t>未使用</w:t>
+            </w:r>
+          </w:p>
+        </w:tc>
+      </w:tr>
+      <w:tr>
+        <w:trPr>
+          <w:trHeight w:val="884"/>
+        </w:trPr>
+        <w:tc>
+          <w:tcPr>
+            <w:cnfStyle w:val="001000000000" w:firstRow="0" w:lastRow="0" w:firstColumn="1" w:lastColumn="0" w:oddVBand="0" w:evenVBand="0" w:oddHBand="0" w:evenHBand="0" w:firstRowFirstColumn="0" w:firstRowLastColumn="0" w:lastRowFirstColumn="0" w:lastRowLastColumn="0"/>
+            <w:tcW w:w="1980" w:type="dxa"/>
+          </w:tcPr>
+          <w:p>
+            <w:r>
+              <w:t>QCBUFF_HEADDATA</w:t>
+            </w:r>
+          </w:p>
+        </w:tc>
+        <w:tc>
+          <w:tcPr>
+            <w:tcW w:w="2164" w:type="dxa"/>
+          </w:tcPr>
+          <w:p>
+            <w:pPr>
+              <w:cnfStyle w:val="000000000000" w:firstRow="0" w:lastRow="0" w:firstColumn="0" w:lastColumn="0" w:oddVBand="0" w:evenVBand="0" w:oddHBand="0" w:evenHBand="0" w:firstRowFirstColumn="0" w:firstRowLastColumn="0" w:lastRowFirstColumn="0" w:lastRowLastColumn="0"/>
+            </w:pPr>
+            <w:r>
+              <w:t>0X00000020</w:t>
+            </w:r>
+          </w:p>
+        </w:tc>
+        <w:tc>
+          <w:tcPr>
+            <w:tcW w:w="4866" w:type="dxa"/>
+          </w:tcPr>
+          <w:p>
+            <w:pPr>
+              <w:cnfStyle w:val="000000000000" w:firstRow="0" w:lastRow="0" w:firstColumn="0" w:lastColumn="0" w:oddVBand="0" w:evenVBand="0" w:oddHBand="0" w:evenHBand="0" w:firstRowFirstColumn="0" w:firstRowLastColumn="0" w:lastRowFirstColumn="0" w:lastRowLastColumn="0"/>
+              <w:rPr>
+                <w:rFonts w:hint="eastAsia"/>
+              </w:rPr>
+            </w:pPr>
+            <w:r>
+              <w:rPr>
+                <w:rFonts w:hint="eastAsia"/>
+              </w:rPr>
+              <w:t>表示</w:t>
+            </w:r>
+            <w:r>
+              <w:rPr>
+                <w:rFonts w:hint="eastAsia"/>
+              </w:rPr>
+              <w:t>当前</w:t>
+            </w:r>
+            <w:r>
+              <w:rPr>
+                <w:rFonts w:hint="eastAsia"/>
+              </w:rPr>
+              <w:t>Buffer包含有用于初始化解码器的数据</w:t>
+            </w:r>
+          </w:p>
+        </w:tc>
+      </w:tr>
+      <w:tr>
+        <w:trPr>
+          <w:cnfStyle w:val="000000100000" w:firstRow="0" w:lastRow="0" w:firstColumn="0" w:lastColumn="0" w:oddVBand="0" w:evenVBand="0" w:oddHBand="1" w:evenHBand="0" w:firstRowFirstColumn="0" w:firstRowLastColumn="0" w:lastRowFirstColumn="0" w:lastRowLastColumn="0"/>
+        </w:trPr>
+        <w:tc>
+          <w:tcPr>
+            <w:cnfStyle w:val="001000000000" w:firstRow="0" w:lastRow="0" w:firstColumn="1" w:lastColumn="0" w:oddVBand="0" w:evenVBand="0" w:oddHBand="0" w:evenHBand="0" w:firstRowFirstColumn="0" w:firstRowLastColumn="0" w:lastRowFirstColumn="0" w:lastRowLastColumn="0"/>
+            <w:tcW w:w="1980" w:type="dxa"/>
+          </w:tcPr>
+          <w:p>
+            <w:r>
+              <w:t>QCBUFF_NEWSTREAM</w:t>
+            </w:r>
+          </w:p>
+        </w:tc>
+        <w:tc>
+          <w:tcPr>
+            <w:tcW w:w="2164" w:type="dxa"/>
+          </w:tcPr>
+          <w:p>
+            <w:pPr>
+              <w:cnfStyle w:val="000000100000" w:firstRow="0" w:lastRow="0" w:firstColumn="0" w:lastColumn="0" w:oddVBand="0" w:evenVBand="0" w:oddHBand="1" w:evenHBand="0" w:firstRowFirstColumn="0" w:firstRowLastColumn="0" w:lastRowFirstColumn="0" w:lastRowLastColumn="0"/>
+            </w:pPr>
+            <w:r>
+              <w:t>0X00000040</w:t>
+            </w:r>
+          </w:p>
+        </w:tc>
+        <w:tc>
+          <w:tcPr>
+            <w:tcW w:w="4866" w:type="dxa"/>
+          </w:tcPr>
+          <w:p>
+            <w:pPr>
+              <w:cnfStyle w:val="000000100000" w:firstRow="0" w:lastRow="0" w:firstColumn="0" w:lastColumn="0" w:oddVBand="0" w:evenVBand="0" w:oddHBand="1" w:evenHBand="0" w:firstRowFirstColumn="0" w:firstRowLastColumn="0" w:lastRowFirstColumn="0" w:lastRowLastColumn="0"/>
+              <w:rPr>
+                <w:rFonts w:hint="eastAsia"/>
+              </w:rPr>
+            </w:pPr>
+            <w:r>
+              <w:rPr>
+                <w:rFonts w:hint="eastAsia"/>
+              </w:rPr>
+              <w:t>表示</w:t>
+            </w:r>
+            <w:r>
+              <w:rPr>
+                <w:rFonts w:hint="eastAsia"/>
+              </w:rPr>
+              <w:t>当前</w:t>
+            </w:r>
+            <w:r>
+              <w:rPr>
+                <w:rFonts w:hint="eastAsia"/>
+              </w:rPr>
+              <w:t>Buffer</w:t>
+            </w:r>
+            <w:r>
+              <w:rPr>
+                <w:rFonts w:hint="eastAsia"/>
+              </w:rPr>
+              <w:t>为新格式,切换到一路新的流. 目前仅HLS使用该值.</w:t>
+            </w:r>
+          </w:p>
+        </w:tc>
+      </w:tr>
+      <w:tr>
+        <w:tc>
+          <w:tcPr>
+            <w:cnfStyle w:val="001000000000" w:firstRow="0" w:lastRow="0" w:firstColumn="1" w:lastColumn="0" w:oddVBand="0" w:evenVBand="0" w:oddHBand="0" w:evenHBand="0" w:firstRowFirstColumn="0" w:firstRowLastColumn="0" w:lastRowFirstColumn="0" w:lastRowLastColumn="0"/>
+            <w:tcW w:w="1980" w:type="dxa"/>
+          </w:tcPr>
+          <w:p>
+            <w:r>
+              <w:t>QCBUFF_DISCONNECT</w:t>
+            </w:r>
+          </w:p>
+        </w:tc>
+        <w:tc>
+          <w:tcPr>
+            <w:tcW w:w="2164" w:type="dxa"/>
+          </w:tcPr>
+          <w:p>
+            <w:pPr>
+              <w:cnfStyle w:val="000000000000" w:firstRow="0" w:lastRow="0" w:firstColumn="0" w:lastColumn="0" w:oddVBand="0" w:evenVBand="0" w:oddHBand="0" w:evenHBand="0" w:firstRowFirstColumn="0" w:firstRowLastColumn="0" w:lastRowFirstColumn="0" w:lastRowLastColumn="0"/>
+            </w:pPr>
+            <w:r>
+              <w:t>0X00000080</w:t>
+            </w:r>
+          </w:p>
+        </w:tc>
+        <w:tc>
+          <w:tcPr>
+            <w:tcW w:w="4866" w:type="dxa"/>
+          </w:tcPr>
+          <w:p>
+            <w:pPr>
+              <w:cnfStyle w:val="000000000000" w:firstRow="0" w:lastRow="0" w:firstColumn="0" w:lastColumn="0" w:oddVBand="0" w:evenVBand="0" w:oddHBand="0" w:evenHBand="0" w:firstRowFirstColumn="0" w:firstRowLastColumn="0" w:lastRowFirstColumn="0" w:lastRowLastColumn="0"/>
+              <w:rPr>
+                <w:rFonts w:hint="eastAsia"/>
+              </w:rPr>
+            </w:pPr>
+            <w:r>
+              <w:rPr>
+                <w:rFonts w:hint="eastAsia"/>
+              </w:rPr>
+              <w:t>未使用</w:t>
+            </w:r>
+          </w:p>
+        </w:tc>
+      </w:tr>
+      <w:tr>
+        <w:trPr>
+          <w:cnfStyle w:val="000000100000" w:firstRow="0" w:lastRow="0" w:firstColumn="0" w:lastColumn="0" w:oddVBand="0" w:evenVBand="0" w:oddHBand="1" w:evenHBand="0" w:firstRowFirstColumn="0" w:firstRowLastColumn="0" w:lastRowFirstColumn="0" w:lastRowLastColumn="0"/>
+        </w:trPr>
+        <w:tc>
+          <w:tcPr>
+            <w:cnfStyle w:val="001000000000" w:firstRow="0" w:lastRow="0" w:firstColumn="1" w:lastColumn="0" w:oddVBand="0" w:evenVBand="0" w:oddHBand="0" w:evenHBand="0" w:firstRowFirstColumn="0" w:firstRowLastColumn="0" w:lastRowFirstColumn="0" w:lastRowLastColumn="0"/>
+            <w:tcW w:w="1980" w:type="dxa"/>
+          </w:tcPr>
+          <w:p>
+            <w:r>
+              <w:t>QCBUFF_DROP_FRAME</w:t>
+            </w:r>
+          </w:p>
+        </w:tc>
+        <w:tc>
+          <w:tcPr>
+            <w:tcW w:w="2164" w:type="dxa"/>
+          </w:tcPr>
+          <w:p>
+            <w:pPr>
+              <w:cnfStyle w:val="000000100000" w:firstRow="0" w:lastRow="0" w:firstColumn="0" w:lastColumn="0" w:oddVBand="0" w:evenVBand="0" w:oddHBand="1" w:evenHBand="0" w:firstRowFirstColumn="0" w:firstRowLastColumn="0" w:lastRowFirstColumn="0" w:lastRowLastColumn="0"/>
+            </w:pPr>
+            <w:r>
+              <w:t>0X00000100</w:t>
+            </w:r>
+          </w:p>
+        </w:tc>
+        <w:tc>
+          <w:tcPr>
+            <w:tcW w:w="4866" w:type="dxa"/>
+          </w:tcPr>
+          <w:p>
+            <w:pPr>
+              <w:cnfStyle w:val="000000100000" w:firstRow="0" w:lastRow="0" w:firstColumn="0" w:lastColumn="0" w:oddVBand="0" w:evenVBand="0" w:oddHBand="1" w:evenHBand="0" w:firstRowFirstColumn="0" w:firstRowLastColumn="0" w:lastRowFirstColumn="0" w:lastRowLastColumn="0"/>
+              <w:rPr>
+                <w:rFonts w:hint="eastAsia"/>
+              </w:rPr>
+            </w:pPr>
+            <w:r>
+              <w:rPr>
+                <w:rFonts w:hint="eastAsia"/>
+              </w:rPr>
+              <w:t>未使用</w:t>
+            </w:r>
+          </w:p>
+        </w:tc>
+      </w:tr>
+    </w:tbl>
+    <w:p>
+      <w:pPr>
+        <w:widowControl/>
+        <w:jc w:val="left"/>
+      </w:pPr>
+    </w:p>
+    <w:p>
+      <w:pPr>
+        <w:widowControl/>
+        <w:jc w:val="left"/>
+      </w:pPr>
+    </w:p>
+    <w:p>
+      <w:pPr>
+        <w:widowControl/>
+        <w:jc w:val="left"/>
+      </w:pPr>
+      <w:r>
+        <w:rPr>
+          <w:rFonts w:hint="eastAsia"/>
+        </w:rPr>
+        <w:t>5.3.44</w:t>
+      </w:r>
+      <w:r>
+        <w:rPr>
+          <w:rFonts w:hint="eastAsia"/>
+        </w:rPr>
+        <w:t xml:space="preserve"> </w:t>
+      </w:r>
+      <w:r>
+        <w:t>QCPLAY_PID_EXT_VIDEO_CODEC</w:t>
+      </w:r>
+    </w:p>
+    <w:tbl>
+      <w:tblPr>
+        <w:tblStyle w:val="PlainTable11"/>
+        <w:tblW w:w="0" w:type="auto"/>
+        <w:tblLook w:val="04A0" w:firstRow="1" w:lastRow="0" w:firstColumn="1" w:lastColumn="0" w:noHBand="0" w:noVBand="1"/>
+      </w:tblPr>
+      <w:tblGrid>
+        <w:gridCol w:w="1696"/>
+        <w:gridCol w:w="7314"/>
+      </w:tblGrid>
+      <w:tr>
+        <w:trPr>
+          <w:cnfStyle w:val="100000000000" w:firstRow="1" w:lastRow="0" w:firstColumn="0" w:lastColumn="0" w:oddVBand="0" w:evenVBand="0" w:oddHBand="0" w:evenHBand="0" w:firstRowFirstColumn="0" w:firstRowLastColumn="0" w:lastRowFirstColumn="0" w:lastRowLastColumn="0"/>
+          <w:trHeight w:val="479"/>
+        </w:trPr>
+        <w:tc>
+          <w:tcPr>
+            <w:cnfStyle w:val="001000000000" w:firstRow="0" w:lastRow="0" w:firstColumn="1" w:lastColumn="0" w:oddVBand="0" w:evenVBand="0" w:oddHBand="0" w:evenHBand="0" w:firstRowFirstColumn="0" w:firstRowLastColumn="0" w:lastRowFirstColumn="0" w:lastRowLastColumn="0"/>
+            <w:tcW w:w="1696" w:type="dxa"/>
+          </w:tcPr>
+          <w:p>
+            <w:r>
+              <w:rPr>
+                <w:rFonts w:hint="eastAsia"/>
+              </w:rPr>
+              <w:t>值</w:t>
+            </w:r>
+          </w:p>
+        </w:tc>
+        <w:tc>
+          <w:tcPr>
+            <w:tcW w:w="7314" w:type="dxa"/>
+          </w:tcPr>
+          <w:p>
+            <w:pPr>
+              <w:cnfStyle w:val="100000000000" w:firstRow="1" w:lastRow="0" w:firstColumn="0" w:lastColumn="0" w:oddVBand="0" w:evenVBand="0" w:oddHBand="0" w:evenHBand="0" w:firstRowFirstColumn="0" w:firstRowLastColumn="0" w:lastRowFirstColumn="0" w:lastRowLastColumn="0"/>
+              <w:rPr>
+                <w:rFonts w:hint="eastAsia"/>
+              </w:rPr>
+            </w:pPr>
+            <w:r>
+              <w:t>0X110005</w:t>
+            </w:r>
+            <w:r>
+              <w:t>11</w:t>
+            </w:r>
+          </w:p>
+        </w:tc>
+      </w:tr>
+      <w:tr>
+        <w:trPr>
+          <w:cnfStyle w:val="000000100000" w:firstRow="0" w:lastRow="0" w:firstColumn="0" w:lastColumn="0" w:oddVBand="0" w:evenVBand="0" w:oddHBand="1" w:evenHBand="0" w:firstRowFirstColumn="0" w:firstRowLastColumn="0" w:lastRowFirstColumn="0" w:lastRowLastColumn="0"/>
+        </w:trPr>
+        <w:tc>
+          <w:tcPr>
+            <w:cnfStyle w:val="001000000000" w:firstRow="0" w:lastRow="0" w:firstColumn="1" w:lastColumn="0" w:oddVBand="0" w:evenVBand="0" w:oddHBand="0" w:evenHBand="0" w:firstRowFirstColumn="0" w:firstRowLastColumn="0" w:lastRowFirstColumn="0" w:lastRowLastColumn="0"/>
+            <w:tcW w:w="1696" w:type="dxa"/>
+          </w:tcPr>
+          <w:p>
+            <w:r>
+              <w:rPr>
+                <w:rFonts w:hint="eastAsia"/>
+              </w:rPr>
+              <w:t>说明</w:t>
+            </w:r>
+          </w:p>
+        </w:tc>
+        <w:tc>
+          <w:tcPr>
+            <w:tcW w:w="7314" w:type="dxa"/>
+          </w:tcPr>
+          <w:p>
+            <w:pPr>
+              <w:cnfStyle w:val="000000100000" w:firstRow="0" w:lastRow="0" w:firstColumn="0" w:lastColumn="0" w:oddVBand="0" w:evenVBand="0" w:oddHBand="1" w:evenHBand="0" w:firstRowFirstColumn="0" w:firstRowLastColumn="0" w:lastRowFirstColumn="0" w:lastRowLastColumn="0"/>
+              <w:rPr>
+                <w:rFonts w:hint="eastAsia"/>
+              </w:rPr>
+            </w:pPr>
+            <w:r>
+              <w:rPr>
+                <w:rFonts w:hint="eastAsia"/>
+              </w:rPr>
+              <w:t>设置外部数据源的视频编码器类型</w:t>
+            </w:r>
+          </w:p>
+        </w:tc>
+      </w:tr>
+      <w:tr>
+        <w:tc>
+          <w:tcPr>
+            <w:cnfStyle w:val="001000000000" w:firstRow="0" w:lastRow="0" w:firstColumn="1" w:lastColumn="0" w:oddVBand="0" w:evenVBand="0" w:oddHBand="0" w:evenHBand="0" w:firstRowFirstColumn="0" w:firstRowLastColumn="0" w:lastRowFirstColumn="0" w:lastRowLastColumn="0"/>
+            <w:tcW w:w="1696" w:type="dxa"/>
+          </w:tcPr>
+          <w:p>
+            <w:r>
+              <w:rPr>
+                <w:rFonts w:hint="eastAsia"/>
+              </w:rPr>
+              <w:t>参数值</w:t>
+            </w:r>
+          </w:p>
+        </w:tc>
+        <w:tc>
+          <w:tcPr>
+            <w:tcW w:w="7314" w:type="dxa"/>
+          </w:tcPr>
+          <w:p>
+            <w:pPr>
+              <w:cnfStyle w:val="000000000000" w:firstRow="0" w:lastRow="0" w:firstColumn="0" w:lastColumn="0" w:oddVBand="0" w:evenVBand="0" w:oddHBand="0" w:evenHBand="0" w:firstRowFirstColumn="0" w:firstRowLastColumn="0" w:lastRowFirstColumn="0" w:lastRowLastColumn="0"/>
+              <w:rPr>
+                <w:rFonts w:hint="eastAsia"/>
+              </w:rPr>
+            </w:pPr>
+            <w:r>
+              <w:rPr>
+                <w:rFonts w:hint="eastAsia"/>
+              </w:rPr>
+              <w:t>int</w:t>
+            </w:r>
+            <w:r>
+              <w:rPr>
+                <w:rFonts w:hint="eastAsia"/>
+              </w:rPr>
+              <w:t>*</w:t>
+            </w:r>
+            <w:r>
+              <w:t xml:space="preserve">, </w:t>
+            </w:r>
+            <w:r>
+              <w:rPr>
+                <w:rFonts w:hint="eastAsia"/>
+              </w:rPr>
+              <w:t>参考</w:t>
+            </w:r>
+            <w:r>
+              <w:t>QCCodecID</w:t>
+            </w:r>
+          </w:p>
+        </w:tc>
+      </w:tr>
+      <w:tr>
+        <w:trPr>
+          <w:cnfStyle w:val="000000100000" w:firstRow="0" w:lastRow="0" w:firstColumn="0" w:lastColumn="0" w:oddVBand="0" w:evenVBand="0" w:oddHBand="1" w:evenHBand="0" w:firstRowFirstColumn="0" w:firstRowLastColumn="0" w:lastRowFirstColumn="0" w:lastRowLastColumn="0"/>
+        </w:trPr>
+        <w:tc>
+          <w:tcPr>
+            <w:cnfStyle w:val="001000000000" w:firstRow="0" w:lastRow="0" w:firstColumn="1" w:lastColumn="0" w:oddVBand="0" w:evenVBand="0" w:oddHBand="0" w:evenHBand="0" w:firstRowFirstColumn="0" w:firstRowLastColumn="0" w:lastRowFirstColumn="0" w:lastRowLastColumn="0"/>
+            <w:tcW w:w="1696" w:type="dxa"/>
+          </w:tcPr>
+          <w:p>
+            <w:r>
+              <w:rPr>
+                <w:rFonts w:hint="eastAsia"/>
+              </w:rPr>
+              <w:t>调用时机</w:t>
+            </w:r>
+          </w:p>
+        </w:tc>
+        <w:tc>
+          <w:tcPr>
+            <w:tcW w:w="7314" w:type="dxa"/>
+          </w:tcPr>
+          <w:p>
+            <w:pPr>
+              <w:cnfStyle w:val="000000100000" w:firstRow="0" w:lastRow="0" w:firstColumn="0" w:lastColumn="0" w:oddVBand="0" w:evenVBand="0" w:oddHBand="1" w:evenHBand="0" w:firstRowFirstColumn="0" w:firstRowLastColumn="0" w:lastRowFirstColumn="0" w:lastRowLastColumn="0"/>
+            </w:pPr>
+            <w:r>
+              <w:rPr>
+                <w:rFonts w:hint="eastAsia"/>
+              </w:rPr>
+              <w:t>Open之前</w:t>
+            </w:r>
+          </w:p>
+        </w:tc>
+      </w:tr>
+    </w:tbl>
+    <w:p>
+      <w:pPr>
+        <w:widowControl/>
+        <w:jc w:val="left"/>
+      </w:pPr>
+    </w:p>
+    <w:p>
+      <w:pPr>
+        <w:widowControl/>
+        <w:jc w:val="left"/>
+      </w:pPr>
+    </w:p>
+    <w:p>
+      <w:pPr>
+        <w:widowControl/>
+        <w:jc w:val="left"/>
+      </w:pPr>
+      <w:r>
+        <w:rPr>
+          <w:rFonts w:hint="eastAsia"/>
+        </w:rPr>
+        <w:t>5.3.45</w:t>
+      </w:r>
+      <w:r>
+        <w:rPr>
+          <w:rFonts w:hint="eastAsia"/>
+        </w:rPr>
+        <w:t xml:space="preserve"> </w:t>
+      </w:r>
+      <w:r>
+        <w:t>QCPLAY_PID_EXT_</w:t>
+      </w:r>
+      <w:r>
+        <w:rPr>
+          <w:rFonts w:hint="eastAsia"/>
+        </w:rPr>
+        <w:t>AUDIO</w:t>
+      </w:r>
+      <w:r>
+        <w:t>_CODEC</w:t>
+      </w:r>
+    </w:p>
+    <w:tbl>
+      <w:tblPr>
+        <w:tblStyle w:val="PlainTable11"/>
+        <w:tblW w:w="0" w:type="auto"/>
+        <w:tblLook w:val="04A0" w:firstRow="1" w:lastRow="0" w:firstColumn="1" w:lastColumn="0" w:noHBand="0" w:noVBand="1"/>
+      </w:tblPr>
+      <w:tblGrid>
+        <w:gridCol w:w="1696"/>
+        <w:gridCol w:w="7314"/>
+      </w:tblGrid>
+      <w:tr>
+        <w:trPr>
+          <w:cnfStyle w:val="100000000000" w:firstRow="1" w:lastRow="0" w:firstColumn="0" w:lastColumn="0" w:oddVBand="0" w:evenVBand="0" w:oddHBand="0" w:evenHBand="0" w:firstRowFirstColumn="0" w:firstRowLastColumn="0" w:lastRowFirstColumn="0" w:lastRowLastColumn="0"/>
+          <w:trHeight w:val="479"/>
+        </w:trPr>
+        <w:tc>
+          <w:tcPr>
+            <w:cnfStyle w:val="001000000000" w:firstRow="0" w:lastRow="0" w:firstColumn="1" w:lastColumn="0" w:oddVBand="0" w:evenVBand="0" w:oddHBand="0" w:evenHBand="0" w:firstRowFirstColumn="0" w:firstRowLastColumn="0" w:lastRowFirstColumn="0" w:lastRowLastColumn="0"/>
+            <w:tcW w:w="1696" w:type="dxa"/>
+          </w:tcPr>
+          <w:p>
+            <w:r>
+              <w:rPr>
+                <w:rFonts w:hint="eastAsia"/>
+              </w:rPr>
+              <w:t>值</w:t>
+            </w:r>
+          </w:p>
+        </w:tc>
+        <w:tc>
+          <w:tcPr>
+            <w:tcW w:w="7314" w:type="dxa"/>
+          </w:tcPr>
+          <w:p>
+            <w:pPr>
+              <w:cnfStyle w:val="100000000000" w:firstRow="1" w:lastRow="0" w:firstColumn="0" w:lastColumn="0" w:oddVBand="0" w:evenVBand="0" w:oddHBand="0" w:evenHBand="0" w:firstRowFirstColumn="0" w:firstRowLastColumn="0" w:lastRowFirstColumn="0" w:lastRowLastColumn="0"/>
+              <w:rPr>
+                <w:rFonts w:hint="eastAsia"/>
+              </w:rPr>
+            </w:pPr>
+            <w:r>
+              <w:t>0X1100051</w:t>
+            </w:r>
+            <w:r>
+              <w:t>2</w:t>
+            </w:r>
+          </w:p>
+        </w:tc>
+      </w:tr>
+      <w:tr>
+        <w:trPr>
+          <w:cnfStyle w:val="000000100000" w:firstRow="0" w:lastRow="0" w:firstColumn="0" w:lastColumn="0" w:oddVBand="0" w:evenVBand="0" w:oddHBand="1" w:evenHBand="0" w:firstRowFirstColumn="0" w:firstRowLastColumn="0" w:lastRowFirstColumn="0" w:lastRowLastColumn="0"/>
+        </w:trPr>
+        <w:tc>
+          <w:tcPr>
+            <w:cnfStyle w:val="001000000000" w:firstRow="0" w:lastRow="0" w:firstColumn="1" w:lastColumn="0" w:oddVBand="0" w:evenVBand="0" w:oddHBand="0" w:evenHBand="0" w:firstRowFirstColumn="0" w:firstRowLastColumn="0" w:lastRowFirstColumn="0" w:lastRowLastColumn="0"/>
+            <w:tcW w:w="1696" w:type="dxa"/>
+          </w:tcPr>
+          <w:p>
+            <w:r>
+              <w:rPr>
+                <w:rFonts w:hint="eastAsia"/>
+              </w:rPr>
+              <w:t>说明</w:t>
+            </w:r>
+          </w:p>
+        </w:tc>
+        <w:tc>
+          <w:tcPr>
+            <w:tcW w:w="7314" w:type="dxa"/>
+          </w:tcPr>
+          <w:p>
+            <w:pPr>
+              <w:cnfStyle w:val="000000100000" w:firstRow="0" w:lastRow="0" w:firstColumn="0" w:lastColumn="0" w:oddVBand="0" w:evenVBand="0" w:oddHBand="1" w:evenHBand="0" w:firstRowFirstColumn="0" w:firstRowLastColumn="0" w:lastRowFirstColumn="0" w:lastRowLastColumn="0"/>
+              <w:rPr>
+                <w:rFonts w:hint="eastAsia"/>
+              </w:rPr>
+            </w:pPr>
+            <w:r>
+              <w:rPr>
+                <w:rFonts w:hint="eastAsia"/>
+              </w:rPr>
+              <w:t>设置外部数据源的</w:t>
+            </w:r>
+            <w:r>
+              <w:rPr>
+                <w:rFonts w:hint="eastAsia"/>
+              </w:rPr>
+              <w:t>音</w:t>
+            </w:r>
+            <w:r>
+              <w:rPr>
+                <w:rFonts w:hint="eastAsia"/>
+              </w:rPr>
+              <w:t>频编码器类型</w:t>
+            </w:r>
+          </w:p>
+        </w:tc>
+      </w:tr>
+      <w:tr>
+        <w:tc>
+          <w:tcPr>
+            <w:cnfStyle w:val="001000000000" w:firstRow="0" w:lastRow="0" w:firstColumn="1" w:lastColumn="0" w:oddVBand="0" w:evenVBand="0" w:oddHBand="0" w:evenHBand="0" w:firstRowFirstColumn="0" w:firstRowLastColumn="0" w:lastRowFirstColumn="0" w:lastRowLastColumn="0"/>
+            <w:tcW w:w="1696" w:type="dxa"/>
+          </w:tcPr>
+          <w:p>
+            <w:r>
+              <w:rPr>
+                <w:rFonts w:hint="eastAsia"/>
+              </w:rPr>
+              <w:t>参数值</w:t>
+            </w:r>
+          </w:p>
+        </w:tc>
+        <w:tc>
+          <w:tcPr>
+            <w:tcW w:w="7314" w:type="dxa"/>
+          </w:tcPr>
+          <w:p>
+            <w:pPr>
+              <w:cnfStyle w:val="000000000000" w:firstRow="0" w:lastRow="0" w:firstColumn="0" w:lastColumn="0" w:oddVBand="0" w:evenVBand="0" w:oddHBand="0" w:evenHBand="0" w:firstRowFirstColumn="0" w:firstRowLastColumn="0" w:lastRowFirstColumn="0" w:lastRowLastColumn="0"/>
+              <w:rPr>
+                <w:rFonts w:hint="eastAsia"/>
+              </w:rPr>
+            </w:pPr>
+            <w:r>
+              <w:rPr>
+                <w:rFonts w:hint="eastAsia"/>
+              </w:rPr>
+              <w:t>int*</w:t>
+            </w:r>
+            <w:r>
+              <w:t xml:space="preserve">, </w:t>
+            </w:r>
+            <w:r>
+              <w:rPr>
+                <w:rFonts w:hint="eastAsia"/>
+              </w:rPr>
+              <w:t>参考</w:t>
+            </w:r>
+            <w:r>
+              <w:t>QCCodecID</w:t>
+            </w:r>
+          </w:p>
+        </w:tc>
+      </w:tr>
+      <w:tr>
+        <w:trPr>
+          <w:cnfStyle w:val="000000100000" w:firstRow="0" w:lastRow="0" w:firstColumn="0" w:lastColumn="0" w:oddVBand="0" w:evenVBand="0" w:oddHBand="1" w:evenHBand="0" w:firstRowFirstColumn="0" w:firstRowLastColumn="0" w:lastRowFirstColumn="0" w:lastRowLastColumn="0"/>
+        </w:trPr>
+        <w:tc>
+          <w:tcPr>
+            <w:cnfStyle w:val="001000000000" w:firstRow="0" w:lastRow="0" w:firstColumn="1" w:lastColumn="0" w:oddVBand="0" w:evenVBand="0" w:oddHBand="0" w:evenHBand="0" w:firstRowFirstColumn="0" w:firstRowLastColumn="0" w:lastRowFirstColumn="0" w:lastRowLastColumn="0"/>
+            <w:tcW w:w="1696" w:type="dxa"/>
+          </w:tcPr>
+          <w:p>
+            <w:r>
+              <w:rPr>
+                <w:rFonts w:hint="eastAsia"/>
+              </w:rPr>
+              <w:t>调用时机</w:t>
+            </w:r>
+          </w:p>
+        </w:tc>
+        <w:tc>
+          <w:tcPr>
+            <w:tcW w:w="7314" w:type="dxa"/>
+          </w:tcPr>
+          <w:p>
+            <w:pPr>
+              <w:cnfStyle w:val="000000100000" w:firstRow="0" w:lastRow="0" w:firstColumn="0" w:lastColumn="0" w:oddVBand="0" w:evenVBand="0" w:oddHBand="1" w:evenHBand="0" w:firstRowFirstColumn="0" w:firstRowLastColumn="0" w:lastRowFirstColumn="0" w:lastRowLastColumn="0"/>
+            </w:pPr>
+            <w:r>
+              <w:rPr>
+                <w:rFonts w:hint="eastAsia"/>
+              </w:rPr>
+              <w:t>Open之前</w:t>
+            </w:r>
+          </w:p>
+        </w:tc>
+      </w:tr>
+    </w:tbl>
+    <w:p>
+      <w:pPr>
+        <w:widowControl/>
+        <w:jc w:val="left"/>
+      </w:pPr>
+    </w:p>
+    <w:p>
+      <w:pPr>
+        <w:widowControl/>
+        <w:jc w:val="left"/>
+        <w:rPr>
+          <w:rFonts w:hint="eastAsia"/>
+        </w:rPr>
+      </w:pPr>
+      <w:r>
+        <w:t>QCCodecID</w:t>
+      </w:r>
+      <w:r>
+        <w:rPr>
+          <w:rFonts w:hint="eastAsia"/>
+        </w:rPr>
+        <w:t>说明</w:t>
+      </w:r>
+    </w:p>
+    <w:tbl>
+      <w:tblPr>
+        <w:tblStyle w:val="PlainTable11"/>
+        <w:tblW w:w="0" w:type="auto"/>
+        <w:tblLook w:val="04A0" w:firstRow="1" w:lastRow="0" w:firstColumn="1" w:lastColumn="0" w:noHBand="0" w:noVBand="1"/>
+      </w:tblPr>
+      <w:tblGrid>
+        <w:gridCol w:w="2651"/>
+        <w:gridCol w:w="2101"/>
+        <w:gridCol w:w="4484"/>
+      </w:tblGrid>
+      <w:tr>
+        <w:trPr>
+          <w:cnfStyle w:val="100000000000" w:firstRow="1" w:lastRow="0" w:firstColumn="0" w:lastColumn="0" w:oddVBand="0" w:evenVBand="0" w:oddHBand="0" w:evenHBand="0" w:firstRowFirstColumn="0" w:firstRowLastColumn="0" w:lastRowFirstColumn="0" w:lastRowLastColumn="0"/>
+          <w:trHeight w:val="494"/>
+        </w:trPr>
+        <w:tc>
+          <w:tcPr>
+            <w:cnfStyle w:val="001000000000" w:firstRow="0" w:lastRow="0" w:firstColumn="1" w:lastColumn="0" w:oddVBand="0" w:evenVBand="0" w:oddHBand="0" w:evenHBand="0" w:firstRowFirstColumn="0" w:firstRowLastColumn="0" w:lastRowFirstColumn="0" w:lastRowLastColumn="0"/>
+            <w:tcW w:w="2651" w:type="dxa"/>
+          </w:tcPr>
+          <w:p>
+            <w:pPr>
+              <w:tabs>
+                <w:tab w:val="left" w:pos="1312"/>
+              </w:tabs>
+              <w:rPr>
+                <w:rFonts w:hint="eastAsia"/>
+              </w:rPr>
+            </w:pPr>
+            <w:r>
+              <w:rPr>
+                <w:rFonts w:hint="eastAsia"/>
+              </w:rPr>
+              <w:t>定义</w:t>
+            </w:r>
+          </w:p>
+        </w:tc>
+        <w:tc>
+          <w:tcPr>
+            <w:tcW w:w="2101" w:type="dxa"/>
+          </w:tcPr>
+          <w:p>
+            <w:pPr>
+              <w:cnfStyle w:val="100000000000" w:firstRow="1" w:lastRow="0" w:firstColumn="0" w:lastColumn="0" w:oddVBand="0" w:evenVBand="0" w:oddHBand="0" w:evenHBand="0" w:firstRowFirstColumn="0" w:firstRowLastColumn="0" w:lastRowFirstColumn="0" w:lastRowLastColumn="0"/>
+            </w:pPr>
+            <w:r>
+              <w:rPr>
+                <w:rFonts w:hint="eastAsia"/>
+              </w:rPr>
+              <w:t>值</w:t>
+            </w:r>
+          </w:p>
+        </w:tc>
+        <w:tc>
+          <w:tcPr>
+            <w:tcW w:w="4484" w:type="dxa"/>
+          </w:tcPr>
+          <w:p>
+            <w:pPr>
+              <w:cnfStyle w:val="100000000000" w:firstRow="1" w:lastRow="0" w:firstColumn="0" w:lastColumn="0" w:oddVBand="0" w:evenVBand="0" w:oddHBand="0" w:evenHBand="0" w:firstRowFirstColumn="0" w:firstRowLastColumn="0" w:lastRowFirstColumn="0" w:lastRowLastColumn="0"/>
+              <w:rPr>
+                <w:rFonts w:hint="eastAsia"/>
+              </w:rPr>
+            </w:pPr>
+            <w:r>
+              <w:rPr>
+                <w:rFonts w:hint="eastAsia"/>
+              </w:rPr>
+              <w:t>说明</w:t>
+            </w:r>
+          </w:p>
+        </w:tc>
+      </w:tr>
+      <w:tr>
+        <w:trPr>
+          <w:cnfStyle w:val="000000100000" w:firstRow="0" w:lastRow="0" w:firstColumn="0" w:lastColumn="0" w:oddVBand="0" w:evenVBand="0" w:oddHBand="1" w:evenHBand="0" w:firstRowFirstColumn="0" w:firstRowLastColumn="0" w:lastRowFirstColumn="0" w:lastRowLastColumn="0"/>
+        </w:trPr>
+        <w:tc>
+          <w:tcPr>
+            <w:cnfStyle w:val="001000000000" w:firstRow="0" w:lastRow="0" w:firstColumn="1" w:lastColumn="0" w:oddVBand="0" w:evenVBand="0" w:oddHBand="0" w:evenHBand="0" w:firstRowFirstColumn="0" w:firstRowLastColumn="0" w:lastRowFirstColumn="0" w:lastRowLastColumn="0"/>
+            <w:tcW w:w="2651" w:type="dxa"/>
+          </w:tcPr>
+          <w:p>
+            <w:r>
+              <w:t>QC_CODEC_ID_NONE</w:t>
+            </w:r>
+          </w:p>
+        </w:tc>
+        <w:tc>
+          <w:tcPr>
+            <w:tcW w:w="2101" w:type="dxa"/>
+          </w:tcPr>
+          <w:p>
+            <w:pPr>
+              <w:cnfStyle w:val="000000100000" w:firstRow="0" w:lastRow="0" w:firstColumn="0" w:lastColumn="0" w:oddVBand="0" w:evenVBand="0" w:oddHBand="1" w:evenHBand="0" w:firstRowFirstColumn="0" w:firstRowLastColumn="0" w:lastRowFirstColumn="0" w:lastRowLastColumn="0"/>
+              <w:rPr>
+                <w:rFonts w:hint="eastAsia"/>
+              </w:rPr>
+            </w:pPr>
+            <w:r>
+              <w:t>0X000000</w:t>
+            </w:r>
+            <w:r>
+              <w:rPr>
+                <w:rFonts w:hint="eastAsia"/>
+              </w:rPr>
+              <w:t>0</w:t>
+            </w:r>
+            <w:r>
+              <w:t>0</w:t>
+            </w:r>
+          </w:p>
+        </w:tc>
+        <w:tc>
+          <w:tcPr>
+            <w:tcW w:w="4484" w:type="dxa"/>
+          </w:tcPr>
+          <w:p>
+            <w:pPr>
+              <w:cnfStyle w:val="000000100000" w:firstRow="0" w:lastRow="0" w:firstColumn="0" w:lastColumn="0" w:oddVBand="0" w:evenVBand="0" w:oddHBand="1" w:evenHBand="0" w:firstRowFirstColumn="0" w:firstRowLastColumn="0" w:lastRowFirstColumn="0" w:lastRowLastColumn="0"/>
+              <w:rPr>
+                <w:rFonts w:hint="eastAsia"/>
+              </w:rPr>
+            </w:pPr>
+            <w:r>
+              <w:rPr>
+                <w:rFonts w:hint="eastAsia"/>
+              </w:rPr>
+              <w:t>未知编码器</w:t>
+            </w:r>
+          </w:p>
+        </w:tc>
+      </w:tr>
+      <w:tr>
+        <w:tc>
+          <w:tcPr>
+            <w:cnfStyle w:val="001000000000" w:firstRow="0" w:lastRow="0" w:firstColumn="1" w:lastColumn="0" w:oddVBand="0" w:evenVBand="0" w:oddHBand="0" w:evenHBand="0" w:firstRowFirstColumn="0" w:firstRowLastColumn="0" w:lastRowFirstColumn="0" w:lastRowLastColumn="0"/>
+            <w:tcW w:w="2651" w:type="dxa"/>
+          </w:tcPr>
+          <w:p>
+            <w:r>
+              <w:lastRenderedPageBreak/>
+              <w:t>QC_CODEC_ID_H264</w:t>
+            </w:r>
+          </w:p>
+        </w:tc>
+        <w:tc>
+          <w:tcPr>
+            <w:tcW w:w="2101" w:type="dxa"/>
+          </w:tcPr>
+          <w:p>
+            <w:pPr>
+              <w:cnfStyle w:val="000000000000" w:firstRow="0" w:lastRow="0" w:firstColumn="0" w:lastColumn="0" w:oddVBand="0" w:evenVBand="0" w:oddHBand="0" w:evenHBand="0" w:firstRowFirstColumn="0" w:firstRowLastColumn="0" w:lastRowFirstColumn="0" w:lastRowLastColumn="0"/>
+              <w:rPr>
+                <w:rFonts w:hint="eastAsia"/>
+              </w:rPr>
+            </w:pPr>
+            <w:r>
+              <w:t>0X000000</w:t>
+            </w:r>
+            <w:r>
+              <w:rPr>
+                <w:rFonts w:hint="eastAsia"/>
+              </w:rPr>
+              <w:t>0</w:t>
+            </w:r>
+            <w:r>
+              <w:t>1</w:t>
+            </w:r>
+          </w:p>
+        </w:tc>
+        <w:tc>
+          <w:tcPr>
+            <w:tcW w:w="4484" w:type="dxa"/>
+          </w:tcPr>
+          <w:p>
+            <w:pPr>
+              <w:cnfStyle w:val="000000000000" w:firstRow="0" w:lastRow="0" w:firstColumn="0" w:lastColumn="0" w:oddVBand="0" w:evenVBand="0" w:oddHBand="0" w:evenHBand="0" w:firstRowFirstColumn="0" w:firstRowLastColumn="0" w:lastRowFirstColumn="0" w:lastRowLastColumn="0"/>
+              <w:rPr>
+                <w:rFonts w:hint="eastAsia"/>
+              </w:rPr>
+            </w:pPr>
+            <w:r>
+              <w:rPr>
+                <w:rFonts w:hint="eastAsia"/>
+              </w:rPr>
+              <w:t>H264</w:t>
+            </w:r>
+          </w:p>
+        </w:tc>
+      </w:tr>
+      <w:tr>
+        <w:trPr>
+          <w:cnfStyle w:val="000000100000" w:firstRow="0" w:lastRow="0" w:firstColumn="0" w:lastColumn="0" w:oddVBand="0" w:evenVBand="0" w:oddHBand="1" w:evenHBand="0" w:firstRowFirstColumn="0" w:firstRowLastColumn="0" w:lastRowFirstColumn="0" w:lastRowLastColumn="0"/>
+        </w:trPr>
+        <w:tc>
+          <w:tcPr>
+            <w:cnfStyle w:val="001000000000" w:firstRow="0" w:lastRow="0" w:firstColumn="1" w:lastColumn="0" w:oddVBand="0" w:evenVBand="0" w:oddHBand="0" w:evenHBand="0" w:firstRowFirstColumn="0" w:firstRowLastColumn="0" w:lastRowFirstColumn="0" w:lastRowLastColumn="0"/>
+            <w:tcW w:w="2651" w:type="dxa"/>
+          </w:tcPr>
+          <w:p>
+            <w:r>
+              <w:t>QC_CODEC_ID_H265</w:t>
+            </w:r>
+          </w:p>
+        </w:tc>
+        <w:tc>
+          <w:tcPr>
+            <w:tcW w:w="2101" w:type="dxa"/>
+          </w:tcPr>
+          <w:p>
+            <w:pPr>
+              <w:cnfStyle w:val="000000100000" w:firstRow="0" w:lastRow="0" w:firstColumn="0" w:lastColumn="0" w:oddVBand="0" w:evenVBand="0" w:oddHBand="1" w:evenHBand="0" w:firstRowFirstColumn="0" w:firstRowLastColumn="0" w:lastRowFirstColumn="0" w:lastRowLastColumn="0"/>
+              <w:rPr>
+                <w:rFonts w:hint="eastAsia"/>
+              </w:rPr>
+            </w:pPr>
+            <w:r>
+              <w:t>0X000000</w:t>
+            </w:r>
+            <w:r>
+              <w:rPr>
+                <w:rFonts w:hint="eastAsia"/>
+              </w:rPr>
+              <w:t>0</w:t>
+            </w:r>
+            <w:r>
+              <w:t>2</w:t>
+            </w:r>
+          </w:p>
+        </w:tc>
+        <w:tc>
+          <w:tcPr>
+            <w:tcW w:w="4484" w:type="dxa"/>
+          </w:tcPr>
+          <w:p>
+            <w:pPr>
+              <w:cnfStyle w:val="000000100000" w:firstRow="0" w:lastRow="0" w:firstColumn="0" w:lastColumn="0" w:oddVBand="0" w:evenVBand="0" w:oddHBand="1" w:evenHBand="0" w:firstRowFirstColumn="0" w:firstRowLastColumn="0" w:lastRowFirstColumn="0" w:lastRowLastColumn="0"/>
+              <w:rPr>
+                <w:rFonts w:hint="eastAsia"/>
+              </w:rPr>
+            </w:pPr>
+            <w:r>
+              <w:rPr>
+                <w:rFonts w:hint="eastAsia"/>
+              </w:rPr>
+              <w:t>H265</w:t>
+            </w:r>
+          </w:p>
+        </w:tc>
+      </w:tr>
+      <w:tr>
+        <w:tc>
+          <w:tcPr>
+            <w:cnfStyle w:val="001000000000" w:firstRow="0" w:lastRow="0" w:firstColumn="1" w:lastColumn="0" w:oddVBand="0" w:evenVBand="0" w:oddHBand="0" w:evenHBand="0" w:firstRowFirstColumn="0" w:firstRowLastColumn="0" w:lastRowFirstColumn="0" w:lastRowLastColumn="0"/>
+            <w:tcW w:w="2651" w:type="dxa"/>
+          </w:tcPr>
+          <w:p>
+            <w:r>
+              <w:t>QC_CODEC_ID_MPEG4</w:t>
+            </w:r>
+          </w:p>
+        </w:tc>
+        <w:tc>
+          <w:tcPr>
+            <w:tcW w:w="2101" w:type="dxa"/>
+          </w:tcPr>
+          <w:p>
+            <w:pPr>
+              <w:cnfStyle w:val="000000000000" w:firstRow="0" w:lastRow="0" w:firstColumn="0" w:lastColumn="0" w:oddVBand="0" w:evenVBand="0" w:oddHBand="0" w:evenHBand="0" w:firstRowFirstColumn="0" w:firstRowLastColumn="0" w:lastRowFirstColumn="0" w:lastRowLastColumn="0"/>
+              <w:rPr>
+                <w:rFonts w:hint="eastAsia"/>
+              </w:rPr>
+            </w:pPr>
+            <w:r>
+              <w:t>0X000000</w:t>
+            </w:r>
+            <w:r>
+              <w:rPr>
+                <w:rFonts w:hint="eastAsia"/>
+              </w:rPr>
+              <w:t>0</w:t>
+            </w:r>
+            <w:r>
+              <w:t>3</w:t>
+            </w:r>
+          </w:p>
+        </w:tc>
+        <w:tc>
+          <w:tcPr>
+            <w:tcW w:w="4484" w:type="dxa"/>
+          </w:tcPr>
+          <w:p>
+            <w:pPr>
+              <w:cnfStyle w:val="000000000000" w:firstRow="0" w:lastRow="0" w:firstColumn="0" w:lastColumn="0" w:oddVBand="0" w:evenVBand="0" w:oddHBand="0" w:evenHBand="0" w:firstRowFirstColumn="0" w:firstRowLastColumn="0" w:lastRowFirstColumn="0" w:lastRowLastColumn="0"/>
+              <w:rPr>
+                <w:rFonts w:hint="eastAsia"/>
+              </w:rPr>
+            </w:pPr>
+            <w:r>
+              <w:rPr>
+                <w:rFonts w:hint="eastAsia"/>
+              </w:rPr>
+              <w:t>MPEG4</w:t>
+            </w:r>
+          </w:p>
+        </w:tc>
+      </w:tr>
+      <w:tr>
+        <w:trPr>
+          <w:cnfStyle w:val="000000100000" w:firstRow="0" w:lastRow="0" w:firstColumn="0" w:lastColumn="0" w:oddVBand="0" w:evenVBand="0" w:oddHBand="1" w:evenHBand="0" w:firstRowFirstColumn="0" w:firstRowLastColumn="0" w:lastRowFirstColumn="0" w:lastRowLastColumn="0"/>
+          <w:trHeight w:val="465"/>
+        </w:trPr>
+        <w:tc>
+          <w:tcPr>
+            <w:cnfStyle w:val="001000000000" w:firstRow="0" w:lastRow="0" w:firstColumn="1" w:lastColumn="0" w:oddVBand="0" w:evenVBand="0" w:oddHBand="0" w:evenHBand="0" w:firstRowFirstColumn="0" w:firstRowLastColumn="0" w:lastRowFirstColumn="0" w:lastRowLastColumn="0"/>
+            <w:tcW w:w="2651" w:type="dxa"/>
+          </w:tcPr>
+          <w:p>
+            <w:r>
+              <w:t>QC_CODEC_ID_MJPEG</w:t>
+            </w:r>
+          </w:p>
+        </w:tc>
+        <w:tc>
+          <w:tcPr>
+            <w:tcW w:w="2101" w:type="dxa"/>
+          </w:tcPr>
+          <w:p>
+            <w:pPr>
+              <w:cnfStyle w:val="000000100000" w:firstRow="0" w:lastRow="0" w:firstColumn="0" w:lastColumn="0" w:oddVBand="0" w:evenVBand="0" w:oddHBand="1" w:evenHBand="0" w:firstRowFirstColumn="0" w:firstRowLastColumn="0" w:lastRowFirstColumn="0" w:lastRowLastColumn="0"/>
+              <w:rPr>
+                <w:rFonts w:hint="eastAsia"/>
+              </w:rPr>
+            </w:pPr>
+            <w:r>
+              <w:t>0X000000</w:t>
+            </w:r>
+            <w:r>
+              <w:rPr>
+                <w:rFonts w:hint="eastAsia"/>
+              </w:rPr>
+              <w:t>0</w:t>
+            </w:r>
+            <w:r>
+              <w:t>4</w:t>
+            </w:r>
+          </w:p>
+        </w:tc>
+        <w:tc>
+          <w:tcPr>
+            <w:tcW w:w="4484" w:type="dxa"/>
+          </w:tcPr>
+          <w:p>
+            <w:pPr>
+              <w:cnfStyle w:val="000000100000" w:firstRow="0" w:lastRow="0" w:firstColumn="0" w:lastColumn="0" w:oddVBand="0" w:evenVBand="0" w:oddHBand="1" w:evenHBand="0" w:firstRowFirstColumn="0" w:firstRowLastColumn="0" w:lastRowFirstColumn="0" w:lastRowLastColumn="0"/>
+            </w:pPr>
+            <w:r>
+              <w:rPr>
+                <w:rFonts w:hint="eastAsia"/>
+              </w:rPr>
+              <w:t>MJPEG</w:t>
+            </w:r>
+          </w:p>
+        </w:tc>
+      </w:tr>
+      <w:tr>
+        <w:trPr>
+          <w:trHeight w:val="409"/>
+        </w:trPr>
+        <w:tc>
+          <w:tcPr>
+            <w:cnfStyle w:val="001000000000" w:firstRow="0" w:lastRow="0" w:firstColumn="1" w:lastColumn="0" w:oddVBand="0" w:evenVBand="0" w:oddHBand="0" w:evenHBand="0" w:firstRowFirstColumn="0" w:firstRowLastColumn="0" w:lastRowFirstColumn="0" w:lastRowLastColumn="0"/>
+            <w:tcW w:w="2651" w:type="dxa"/>
+          </w:tcPr>
+          <w:p>
+            <w:r>
+              <w:t>QC_CODEC_ID_AAC</w:t>
+            </w:r>
+          </w:p>
+        </w:tc>
+        <w:tc>
+          <w:tcPr>
+            <w:tcW w:w="2101" w:type="dxa"/>
+          </w:tcPr>
+          <w:p>
+            <w:pPr>
+              <w:cnfStyle w:val="000000000000" w:firstRow="0" w:lastRow="0" w:firstColumn="0" w:lastColumn="0" w:oddVBand="0" w:evenVBand="0" w:oddHBand="0" w:evenHBand="0" w:firstRowFirstColumn="0" w:firstRowLastColumn="0" w:lastRowFirstColumn="0" w:lastRowLastColumn="0"/>
+            </w:pPr>
+            <w:r>
+              <w:t>0X0001000</w:t>
+            </w:r>
+            <w:r>
+              <w:t>0</w:t>
+            </w:r>
+          </w:p>
+        </w:tc>
+        <w:tc>
+          <w:tcPr>
+            <w:tcW w:w="4484" w:type="dxa"/>
+          </w:tcPr>
+          <w:p>
+            <w:pPr>
+              <w:cnfStyle w:val="000000000000" w:firstRow="0" w:lastRow="0" w:firstColumn="0" w:lastColumn="0" w:oddVBand="0" w:evenVBand="0" w:oddHBand="0" w:evenHBand="0" w:firstRowFirstColumn="0" w:firstRowLastColumn="0" w:lastRowFirstColumn="0" w:lastRowLastColumn="0"/>
+            </w:pPr>
+            <w:r>
+              <w:t>AAC</w:t>
+            </w:r>
+          </w:p>
+        </w:tc>
+      </w:tr>
+      <w:tr>
+        <w:trPr>
+          <w:cnfStyle w:val="000000100000" w:firstRow="0" w:lastRow="0" w:firstColumn="0" w:lastColumn="0" w:oddVBand="0" w:evenVBand="0" w:oddHBand="1" w:evenHBand="0" w:firstRowFirstColumn="0" w:firstRowLastColumn="0" w:lastRowFirstColumn="0" w:lastRowLastColumn="0"/>
+        </w:trPr>
+        <w:tc>
+          <w:tcPr>
+            <w:cnfStyle w:val="001000000000" w:firstRow="0" w:lastRow="0" w:firstColumn="1" w:lastColumn="0" w:oddVBand="0" w:evenVBand="0" w:oddHBand="0" w:evenHBand="0" w:firstRowFirstColumn="0" w:firstRowLastColumn="0" w:lastRowFirstColumn="0" w:lastRowLastColumn="0"/>
+            <w:tcW w:w="2651" w:type="dxa"/>
+          </w:tcPr>
+          <w:p>
+            <w:r>
+              <w:t>QC_CODEC_ID_MP3</w:t>
+            </w:r>
+          </w:p>
+        </w:tc>
+        <w:tc>
+          <w:tcPr>
+            <w:tcW w:w="2101" w:type="dxa"/>
+          </w:tcPr>
+          <w:p>
+            <w:pPr>
+              <w:cnfStyle w:val="000000100000" w:firstRow="0" w:lastRow="0" w:firstColumn="0" w:lastColumn="0" w:oddVBand="0" w:evenVBand="0" w:oddHBand="1" w:evenHBand="0" w:firstRowFirstColumn="0" w:firstRowLastColumn="0" w:lastRowFirstColumn="0" w:lastRowLastColumn="0"/>
+              <w:rPr>
+                <w:rFonts w:hint="eastAsia"/>
+              </w:rPr>
+            </w:pPr>
+            <w:r>
+              <w:t>0X0001000</w:t>
+            </w:r>
+            <w:r>
+              <w:t>1</w:t>
+            </w:r>
+          </w:p>
+        </w:tc>
+        <w:tc>
+          <w:tcPr>
+            <w:tcW w:w="4484" w:type="dxa"/>
+          </w:tcPr>
+          <w:p>
+            <w:pPr>
+              <w:cnfStyle w:val="000000100000" w:firstRow="0" w:lastRow="0" w:firstColumn="0" w:lastColumn="0" w:oddVBand="0" w:evenVBand="0" w:oddHBand="1" w:evenHBand="0" w:firstRowFirstColumn="0" w:firstRowLastColumn="0" w:lastRowFirstColumn="0" w:lastRowLastColumn="0"/>
+            </w:pPr>
+            <w:r>
+              <w:t>MP3</w:t>
+            </w:r>
+          </w:p>
+        </w:tc>
+      </w:tr>
+      <w:tr>
+        <w:tc>
+          <w:tcPr>
+            <w:cnfStyle w:val="001000000000" w:firstRow="0" w:lastRow="0" w:firstColumn="1" w:lastColumn="0" w:oddVBand="0" w:evenVBand="0" w:oddHBand="0" w:evenHBand="0" w:firstRowFirstColumn="0" w:firstRowLastColumn="0" w:lastRowFirstColumn="0" w:lastRowLastColumn="0"/>
+            <w:tcW w:w="2651" w:type="dxa"/>
+          </w:tcPr>
+          <w:p>
+            <w:r>
+              <w:t>QC_CODEC_ID_MP2</w:t>
+            </w:r>
+          </w:p>
+        </w:tc>
+        <w:tc>
+          <w:tcPr>
+            <w:tcW w:w="2101" w:type="dxa"/>
+          </w:tcPr>
+          <w:p>
+            <w:pPr>
+              <w:cnfStyle w:val="000000000000" w:firstRow="0" w:lastRow="0" w:firstColumn="0" w:lastColumn="0" w:oddVBand="0" w:evenVBand="0" w:oddHBand="0" w:evenHBand="0" w:firstRowFirstColumn="0" w:firstRowLastColumn="0" w:lastRowFirstColumn="0" w:lastRowLastColumn="0"/>
+              <w:rPr>
+                <w:rFonts w:hint="eastAsia"/>
+              </w:rPr>
+            </w:pPr>
+            <w:r>
+              <w:t>0X0001000</w:t>
+            </w:r>
+            <w:r>
+              <w:t>2</w:t>
+            </w:r>
+          </w:p>
+        </w:tc>
+        <w:tc>
+          <w:tcPr>
+            <w:tcW w:w="4484" w:type="dxa"/>
+          </w:tcPr>
+          <w:p>
+            <w:pPr>
+              <w:cnfStyle w:val="000000000000" w:firstRow="0" w:lastRow="0" w:firstColumn="0" w:lastColumn="0" w:oddVBand="0" w:evenVBand="0" w:oddHBand="0" w:evenHBand="0" w:firstRowFirstColumn="0" w:firstRowLastColumn="0" w:lastRowFirstColumn="0" w:lastRowLastColumn="0"/>
+            </w:pPr>
+            <w:r>
+              <w:t>MP2</w:t>
+            </w:r>
+          </w:p>
+        </w:tc>
+      </w:tr>
+      <w:tr>
+        <w:trPr>
+          <w:cnfStyle w:val="000000100000" w:firstRow="0" w:lastRow="0" w:firstColumn="0" w:lastColumn="0" w:oddVBand="0" w:evenVBand="0" w:oddHBand="1" w:evenHBand="0" w:firstRowFirstColumn="0" w:firstRowLastColumn="0" w:lastRowFirstColumn="0" w:lastRowLastColumn="0"/>
+        </w:trPr>
+        <w:tc>
+          <w:tcPr>
+            <w:cnfStyle w:val="001000000000" w:firstRow="0" w:lastRow="0" w:firstColumn="1" w:lastColumn="0" w:oddVBand="0" w:evenVBand="0" w:oddHBand="0" w:evenHBand="0" w:firstRowFirstColumn="0" w:firstRowLastColumn="0" w:lastRowFirstColumn="0" w:lastRowLastColumn="0"/>
+            <w:tcW w:w="2651" w:type="dxa"/>
+          </w:tcPr>
+          <w:p>
+            <w:r>
+              <w:t>QC_CODEC_ID_SPEEX</w:t>
+            </w:r>
+          </w:p>
+        </w:tc>
+        <w:tc>
+          <w:tcPr>
+            <w:tcW w:w="2101" w:type="dxa"/>
+          </w:tcPr>
+          <w:p>
+            <w:pPr>
+              <w:cnfStyle w:val="000000100000" w:firstRow="0" w:lastRow="0" w:firstColumn="0" w:lastColumn="0" w:oddVBand="0" w:evenVBand="0" w:oddHBand="1" w:evenHBand="0" w:firstRowFirstColumn="0" w:firstRowLastColumn="0" w:lastRowFirstColumn="0" w:lastRowLastColumn="0"/>
+              <w:rPr>
+                <w:rFonts w:hint="eastAsia"/>
+              </w:rPr>
+            </w:pPr>
+            <w:r>
+              <w:t>0X0001000</w:t>
+            </w:r>
+            <w:r>
+              <w:t>3</w:t>
+            </w:r>
+          </w:p>
+        </w:tc>
+        <w:tc>
+          <w:tcPr>
+            <w:tcW w:w="4484" w:type="dxa"/>
+          </w:tcPr>
+          <w:p>
+            <w:pPr>
+              <w:cnfStyle w:val="000000100000" w:firstRow="0" w:lastRow="0" w:firstColumn="0" w:lastColumn="0" w:oddVBand="0" w:evenVBand="0" w:oddHBand="1" w:evenHBand="0" w:firstRowFirstColumn="0" w:firstRowLastColumn="0" w:lastRowFirstColumn="0" w:lastRowLastColumn="0"/>
+            </w:pPr>
+            <w:r>
+              <w:rPr>
+                <w:rFonts w:hint="eastAsia"/>
+              </w:rPr>
+              <w:t>SPEEX</w:t>
+            </w:r>
+          </w:p>
+        </w:tc>
+      </w:tr>
+      <w:tr>
+        <w:tc>
+          <w:tcPr>
+            <w:cnfStyle w:val="001000000000" w:firstRow="0" w:lastRow="0" w:firstColumn="1" w:lastColumn="0" w:oddVBand="0" w:evenVBand="0" w:oddHBand="0" w:evenHBand="0" w:firstRowFirstColumn="0" w:firstRowLastColumn="0" w:lastRowFirstColumn="0" w:lastRowLastColumn="0"/>
+            <w:tcW w:w="2651" w:type="dxa"/>
+          </w:tcPr>
+          <w:p>
+            <w:r>
+              <w:t>QC_CODEC_ID_PCM</w:t>
+            </w:r>
+          </w:p>
+        </w:tc>
+        <w:tc>
+          <w:tcPr>
+            <w:tcW w:w="2101" w:type="dxa"/>
+          </w:tcPr>
+          <w:p>
+            <w:pPr>
+              <w:cnfStyle w:val="000000000000" w:firstRow="0" w:lastRow="0" w:firstColumn="0" w:lastColumn="0" w:oddVBand="0" w:evenVBand="0" w:oddHBand="0" w:evenHBand="0" w:firstRowFirstColumn="0" w:firstRowLastColumn="0" w:lastRowFirstColumn="0" w:lastRowLastColumn="0"/>
+              <w:rPr>
+                <w:rFonts w:hint="eastAsia"/>
+              </w:rPr>
+            </w:pPr>
+            <w:r>
+              <w:t>0X0001000</w:t>
+            </w:r>
+            <w:r>
+              <w:t>4</w:t>
+            </w:r>
+          </w:p>
+        </w:tc>
+        <w:tc>
+          <w:tcPr>
+            <w:tcW w:w="4484" w:type="dxa"/>
+          </w:tcPr>
+          <w:p>
+            <w:pPr>
+              <w:cnfStyle w:val="000000000000" w:firstRow="0" w:lastRow="0" w:firstColumn="0" w:lastColumn="0" w:oddVBand="0" w:evenVBand="0" w:oddHBand="0" w:evenHBand="0" w:firstRowFirstColumn="0" w:firstRowLastColumn="0" w:lastRowFirstColumn="0" w:lastRowLastColumn="0"/>
+            </w:pPr>
+            <w:r>
+              <w:t>PCM</w:t>
+            </w:r>
+          </w:p>
+        </w:tc>
+      </w:tr>
+      <w:tr>
+        <w:trPr>
+          <w:cnfStyle w:val="000000100000" w:firstRow="0" w:lastRow="0" w:firstColumn="0" w:lastColumn="0" w:oddVBand="0" w:evenVBand="0" w:oddHBand="1" w:evenHBand="0" w:firstRowFirstColumn="0" w:firstRowLastColumn="0" w:lastRowFirstColumn="0" w:lastRowLastColumn="0"/>
+        </w:trPr>
+        <w:tc>
+          <w:tcPr>
+            <w:cnfStyle w:val="001000000000" w:firstRow="0" w:lastRow="0" w:firstColumn="1" w:lastColumn="0" w:oddVBand="0" w:evenVBand="0" w:oddHBand="0" w:evenHBand="0" w:firstRowFirstColumn="0" w:firstRowLastColumn="0" w:lastRowFirstColumn="0" w:lastRowLastColumn="0"/>
+            <w:tcW w:w="2651" w:type="dxa"/>
+          </w:tcPr>
+          <w:p>
+            <w:r>
+              <w:t>QC_CODEC_ID_LPCM</w:t>
+            </w:r>
+          </w:p>
+        </w:tc>
+        <w:tc>
+          <w:tcPr>
+            <w:tcW w:w="2101" w:type="dxa"/>
+          </w:tcPr>
+          <w:p>
+            <w:pPr>
+              <w:cnfStyle w:val="000000100000" w:firstRow="0" w:lastRow="0" w:firstColumn="0" w:lastColumn="0" w:oddVBand="0" w:evenVBand="0" w:oddHBand="1" w:evenHBand="0" w:firstRowFirstColumn="0" w:firstRowLastColumn="0" w:lastRowFirstColumn="0" w:lastRowLastColumn="0"/>
+              <w:rPr>
+                <w:rFonts w:hint="eastAsia"/>
+              </w:rPr>
+            </w:pPr>
+            <w:r>
+              <w:t>0X0001000</w:t>
+            </w:r>
+            <w:r>
+              <w:t>5</w:t>
+            </w:r>
+          </w:p>
+        </w:tc>
+        <w:tc>
+          <w:tcPr>
+            <w:tcW w:w="4484" w:type="dxa"/>
+          </w:tcPr>
+          <w:p>
+            <w:pPr>
+              <w:cnfStyle w:val="000000100000" w:firstRow="0" w:lastRow="0" w:firstColumn="0" w:lastColumn="0" w:oddVBand="0" w:evenVBand="0" w:oddHBand="1" w:evenHBand="0" w:firstRowFirstColumn="0" w:firstRowLastColumn="0" w:lastRowFirstColumn="0" w:lastRowLastColumn="0"/>
+            </w:pPr>
+            <w:r>
+              <w:t>LPCM</w:t>
+            </w:r>
+          </w:p>
+        </w:tc>
+      </w:tr>
+      <w:tr>
+        <w:tc>
+          <w:tcPr>
+            <w:cnfStyle w:val="001000000000" w:firstRow="0" w:lastRow="0" w:firstColumn="1" w:lastColumn="0" w:oddVBand="0" w:evenVBand="0" w:oddHBand="0" w:evenHBand="0" w:firstRowFirstColumn="0" w:firstRowLastColumn="0" w:lastRowFirstColumn="0" w:lastRowLastColumn="0"/>
+            <w:tcW w:w="2651" w:type="dxa"/>
+          </w:tcPr>
+          <w:p>
+            <w:r>
+              <w:t>QC_CODEC_ID_G711</w:t>
+            </w:r>
+          </w:p>
+        </w:tc>
+        <w:tc>
+          <w:tcPr>
+            <w:tcW w:w="2101" w:type="dxa"/>
+          </w:tcPr>
+          <w:p>
+            <w:pPr>
+              <w:cnfStyle w:val="000000000000" w:firstRow="0" w:lastRow="0" w:firstColumn="0" w:lastColumn="0" w:oddVBand="0" w:evenVBand="0" w:oddHBand="0" w:evenHBand="0" w:firstRowFirstColumn="0" w:firstRowLastColumn="0" w:lastRowFirstColumn="0" w:lastRowLastColumn="0"/>
+              <w:rPr>
+                <w:rFonts w:hint="eastAsia"/>
+              </w:rPr>
+            </w:pPr>
+            <w:r>
+              <w:t>0X0001000</w:t>
+            </w:r>
+            <w:r>
+              <w:t>6</w:t>
+            </w:r>
+          </w:p>
+        </w:tc>
+        <w:tc>
+          <w:tcPr>
+            <w:tcW w:w="4484" w:type="dxa"/>
+          </w:tcPr>
+          <w:p>
+            <w:pPr>
+              <w:cnfStyle w:val="000000000000" w:firstRow="0" w:lastRow="0" w:firstColumn="0" w:lastColumn="0" w:oddVBand="0" w:evenVBand="0" w:oddHBand="0" w:evenHBand="0" w:firstRowFirstColumn="0" w:firstRowLastColumn="0" w:lastRowFirstColumn="0" w:lastRowLastColumn="0"/>
+            </w:pPr>
+            <w:r>
+              <w:t>G711</w:t>
+            </w:r>
+          </w:p>
+        </w:tc>
+      </w:tr>
+      <w:tr>
+        <w:trPr>
+          <w:cnfStyle w:val="000000100000" w:firstRow="0" w:lastRow="0" w:firstColumn="0" w:lastColumn="0" w:oddVBand="0" w:evenVBand="0" w:oddHBand="1" w:evenHBand="0" w:firstRowFirstColumn="0" w:firstRowLastColumn="0" w:lastRowFirstColumn="0" w:lastRowLastColumn="0"/>
+        </w:trPr>
+        <w:tc>
+          <w:tcPr>
+            <w:cnfStyle w:val="001000000000" w:firstRow="0" w:lastRow="0" w:firstColumn="1" w:lastColumn="0" w:oddVBand="0" w:evenVBand="0" w:oddHBand="0" w:evenHBand="0" w:firstRowFirstColumn="0" w:firstRowLastColumn="0" w:lastRowFirstColumn="0" w:lastRowLastColumn="0"/>
+            <w:tcW w:w="2651" w:type="dxa"/>
+          </w:tcPr>
+          <w:p>
+            <w:r>
+              <w:t>QC_CODEC_ID_G722</w:t>
+            </w:r>
+          </w:p>
+        </w:tc>
+        <w:tc>
+          <w:tcPr>
+            <w:tcW w:w="2101" w:type="dxa"/>
+          </w:tcPr>
+          <w:p>
+            <w:pPr>
+              <w:cnfStyle w:val="000000100000" w:firstRow="0" w:lastRow="0" w:firstColumn="0" w:lastColumn="0" w:oddVBand="0" w:evenVBand="0" w:oddHBand="1" w:evenHBand="0" w:firstRowFirstColumn="0" w:firstRowLastColumn="0" w:lastRowFirstColumn="0" w:lastRowLastColumn="0"/>
+              <w:rPr>
+                <w:rFonts w:hint="eastAsia"/>
+              </w:rPr>
+            </w:pPr>
+            <w:r>
+              <w:t>0X0001000</w:t>
+            </w:r>
+            <w:r>
+              <w:t>7</w:t>
+            </w:r>
+          </w:p>
+        </w:tc>
+        <w:tc>
+          <w:tcPr>
+            <w:tcW w:w="4484" w:type="dxa"/>
+          </w:tcPr>
+          <w:p>
+            <w:pPr>
+              <w:cnfStyle w:val="000000100000" w:firstRow="0" w:lastRow="0" w:firstColumn="0" w:lastColumn="0" w:oddVBand="0" w:evenVBand="0" w:oddHBand="1" w:evenHBand="0" w:firstRowFirstColumn="0" w:firstRowLastColumn="0" w:lastRowFirstColumn="0" w:lastRowLastColumn="0"/>
+              <w:rPr>
+                <w:rFonts w:hint="eastAsia"/>
+              </w:rPr>
+            </w:pPr>
+            <w:r>
+              <w:t>G7</w:t>
+            </w:r>
+            <w:r>
+              <w:t>22</w:t>
+            </w:r>
+          </w:p>
+        </w:tc>
+      </w:tr>
+      <w:tr>
+        <w:tc>
+          <w:tcPr>
+            <w:cnfStyle w:val="001000000000" w:firstRow="0" w:lastRow="0" w:firstColumn="1" w:lastColumn="0" w:oddVBand="0" w:evenVBand="0" w:oddHBand="0" w:evenHBand="0" w:firstRowFirstColumn="0" w:firstRowLastColumn="0" w:lastRowFirstColumn="0" w:lastRowLastColumn="0"/>
+            <w:tcW w:w="2651" w:type="dxa"/>
+          </w:tcPr>
+          <w:p>
+            <w:r>
+              <w:t>QC_CODEC_ID_G723</w:t>
+            </w:r>
+          </w:p>
+        </w:tc>
+        <w:tc>
+          <w:tcPr>
+            <w:tcW w:w="2101" w:type="dxa"/>
+          </w:tcPr>
+          <w:p>
+            <w:pPr>
+              <w:cnfStyle w:val="000000000000" w:firstRow="0" w:lastRow="0" w:firstColumn="0" w:lastColumn="0" w:oddVBand="0" w:evenVBand="0" w:oddHBand="0" w:evenHBand="0" w:firstRowFirstColumn="0" w:firstRowLastColumn="0" w:lastRowFirstColumn="0" w:lastRowLastColumn="0"/>
+              <w:rPr>
+                <w:rFonts w:hint="eastAsia"/>
+              </w:rPr>
+            </w:pPr>
+            <w:r>
+              <w:t>0X0001000</w:t>
+            </w:r>
+            <w:r>
+              <w:t>8</w:t>
+            </w:r>
+          </w:p>
+        </w:tc>
+        <w:tc>
+          <w:tcPr>
+            <w:tcW w:w="4484" w:type="dxa"/>
+          </w:tcPr>
+          <w:p>
+            <w:pPr>
+              <w:cnfStyle w:val="000000000000" w:firstRow="0" w:lastRow="0" w:firstColumn="0" w:lastColumn="0" w:oddVBand="0" w:evenVBand="0" w:oddHBand="0" w:evenHBand="0" w:firstRowFirstColumn="0" w:firstRowLastColumn="0" w:lastRowFirstColumn="0" w:lastRowLastColumn="0"/>
+              <w:rPr>
+                <w:rFonts w:hint="eastAsia"/>
+              </w:rPr>
+            </w:pPr>
+            <w:r>
+              <w:t>G7</w:t>
+            </w:r>
+            <w:r>
+              <w:t>23</w:t>
+            </w:r>
+          </w:p>
+        </w:tc>
+      </w:tr>
+      <w:tr>
+        <w:trPr>
+          <w:cnfStyle w:val="000000100000" w:firstRow="0" w:lastRow="0" w:firstColumn="0" w:lastColumn="0" w:oddVBand="0" w:evenVBand="0" w:oddHBand="1" w:evenHBand="0" w:firstRowFirstColumn="0" w:firstRowLastColumn="0" w:lastRowFirstColumn="0" w:lastRowLastColumn="0"/>
+        </w:trPr>
+        <w:tc>
+          <w:tcPr>
+            <w:cnfStyle w:val="001000000000" w:firstRow="0" w:lastRow="0" w:firstColumn="1" w:lastColumn="0" w:oddVBand="0" w:evenVBand="0" w:oddHBand="0" w:evenHBand="0" w:firstRowFirstColumn="0" w:firstRowLastColumn="0" w:lastRowFirstColumn="0" w:lastRowLastColumn="0"/>
+            <w:tcW w:w="2651" w:type="dxa"/>
+          </w:tcPr>
+          <w:p>
+            <w:r>
+              <w:t>QC_CODEC_ID_G726</w:t>
+            </w:r>
+          </w:p>
+        </w:tc>
+        <w:tc>
+          <w:tcPr>
+            <w:tcW w:w="2101" w:type="dxa"/>
+          </w:tcPr>
+          <w:p>
+            <w:pPr>
+              <w:cnfStyle w:val="000000100000" w:firstRow="0" w:lastRow="0" w:firstColumn="0" w:lastColumn="0" w:oddVBand="0" w:evenVBand="0" w:oddHBand="1" w:evenHBand="0" w:firstRowFirstColumn="0" w:firstRowLastColumn="0" w:lastRowFirstColumn="0" w:lastRowLastColumn="0"/>
+              <w:rPr>
+                <w:rFonts w:hint="eastAsia"/>
+              </w:rPr>
+            </w:pPr>
+            <w:r>
+              <w:t>0X0001000</w:t>
+            </w:r>
+            <w:r>
+              <w:t>9</w:t>
+            </w:r>
+          </w:p>
+        </w:tc>
+        <w:tc>
+          <w:tcPr>
+            <w:tcW w:w="4484" w:type="dxa"/>
+          </w:tcPr>
+          <w:p>
+            <w:pPr>
+              <w:cnfStyle w:val="000000100000" w:firstRow="0" w:lastRow="0" w:firstColumn="0" w:lastColumn="0" w:oddVBand="0" w:evenVBand="0" w:oddHBand="1" w:evenHBand="0" w:firstRowFirstColumn="0" w:firstRowLastColumn="0" w:lastRowFirstColumn="0" w:lastRowLastColumn="0"/>
+              <w:rPr>
+                <w:rFonts w:hint="eastAsia"/>
+              </w:rPr>
+            </w:pPr>
+            <w:r>
+              <w:t>G7</w:t>
+            </w:r>
+            <w:r>
+              <w:t>26</w:t>
+            </w:r>
+          </w:p>
+        </w:tc>
+      </w:tr>
+      <w:tr>
+        <w:tc>
+          <w:tcPr>
+            <w:cnfStyle w:val="001000000000" w:firstRow="0" w:lastRow="0" w:firstColumn="1" w:lastColumn="0" w:oddVBand="0" w:evenVBand="0" w:oddHBand="0" w:evenHBand="0" w:firstRowFirstColumn="0" w:firstRowLastColumn="0" w:lastRowFirstColumn="0" w:lastRowLastColumn="0"/>
+            <w:tcW w:w="2651" w:type="dxa"/>
+          </w:tcPr>
+          <w:p>
+            <w:r>
+              <w:t>QC_CODEC_ID_MAX</w:t>
+            </w:r>
+          </w:p>
+        </w:tc>
+        <w:tc>
+          <w:tcPr>
+            <w:tcW w:w="2101" w:type="dxa"/>
+          </w:tcPr>
+          <w:p>
+            <w:pPr>
+              <w:cnfStyle w:val="000000000000" w:firstRow="0" w:lastRow="0" w:firstColumn="0" w:lastColumn="0" w:oddVBand="0" w:evenVBand="0" w:oddHBand="0" w:evenHBand="0" w:firstRowFirstColumn="0" w:firstRowLastColumn="0" w:lastRowFirstColumn="0" w:lastRowLastColumn="0"/>
+            </w:pPr>
+            <w:r>
+              <w:t>0X7FFFFFFF</w:t>
+            </w:r>
+          </w:p>
+        </w:tc>
+        <w:tc>
+          <w:tcPr>
+            <w:tcW w:w="4484" w:type="dxa"/>
+          </w:tcPr>
+          <w:p>
+            <w:pPr>
+              <w:cnfStyle w:val="000000000000" w:firstRow="0" w:lastRow="0" w:firstColumn="0" w:lastColumn="0" w:oddVBand="0" w:evenVBand="0" w:oddHBand="0" w:evenHBand="0" w:firstRowFirstColumn="0" w:firstRowLastColumn="0" w:lastRowFirstColumn="0" w:lastRowLastColumn="0"/>
+              <w:rPr>
+                <w:rFonts w:hint="eastAsia"/>
+              </w:rPr>
+            </w:pPr>
+            <w:r>
+              <w:rPr>
+                <w:rFonts w:hint="eastAsia"/>
+              </w:rPr>
+              <w:t>最大值</w:t>
             </w:r>
           </w:p>
         </w:tc>
@@ -25358,54 +28134,8 @@
         <w:widowControl/>
         <w:jc w:val="left"/>
       </w:pPr>
-    </w:p>
-    <w:p>
-      <w:pPr>
-        <w:widowControl/>
-        <w:jc w:val="left"/>
-      </w:pPr>
-    </w:p>
-    <w:p>
-      <w:pPr>
-        <w:widowControl/>
-        <w:jc w:val="left"/>
-      </w:pPr>
-    </w:p>
-    <w:p>
-      <w:pPr>
-        <w:widowControl/>
-        <w:jc w:val="left"/>
-      </w:pPr>
-    </w:p>
-    <w:p>
-      <w:pPr>
-        <w:widowControl/>
-        <w:jc w:val="left"/>
-      </w:pPr>
-    </w:p>
-    <w:p>
-      <w:pPr>
-        <w:widowControl/>
-        <w:jc w:val="left"/>
-      </w:pPr>
-    </w:p>
-    <w:p>
-      <w:pPr>
-        <w:widowControl/>
-        <w:jc w:val="left"/>
-      </w:pPr>
-    </w:p>
-    <w:p>
-      <w:pPr>
-        <w:widowControl/>
-        <w:jc w:val="left"/>
-      </w:pPr>
-    </w:p>
-    <w:p>
-      <w:pPr>
-        <w:widowControl/>
-        <w:jc w:val="left"/>
-      </w:pPr>
+      <w:bookmarkStart w:id="30" w:name="_GoBack"/>
+      <w:bookmarkEnd w:id="30"/>
     </w:p>
     <w:p>
       <w:pPr>
@@ -39874,7 +42604,7 @@
         <w:rStyle w:val="PageNumber"/>
         <w:noProof/>
       </w:rPr>
-      <w:t>37</w:t>
+      <w:t>41</w:t>
     </w:r>
     <w:r>
       <w:rPr>
@@ -43524,7 +46254,7 @@
 </file>
 
 <file path=customXml/itemProps1.xml><?xml version="1.0" encoding="utf-8"?>
-<ds:datastoreItem xmlns:ds="http://schemas.openxmlformats.org/officeDocument/2006/customXml" ds:itemID="{0CE85B4A-016E-BE42-B3C2-DAB36213B2A0}">
+<ds:datastoreItem xmlns:ds="http://schemas.openxmlformats.org/officeDocument/2006/customXml" ds:itemID="{7CF931BD-32E2-C74A-88BF-B1FB235EFD2D}">
   <ds:schemaRefs>
     <ds:schemaRef ds:uri="http://schemas.openxmlformats.org/officeDocument/2006/bibliography"/>
   </ds:schemaRefs>

</xml_diff>

<commit_message>
Add media type descriptions
</commit_message>
<xml_diff>
--- a/ios/qcPlayerSDK_User_iOS.docx
+++ b/ios/qcPlayerSDK_User_iOS.docx
@@ -25739,7 +25739,7 @@
       <w:tr>
         <w:trPr>
           <w:cnfStyle w:val="100000000000" w:firstRow="1" w:lastRow="0" w:firstColumn="0" w:lastColumn="0" w:oddVBand="0" w:evenVBand="0" w:oddHBand="0" w:evenHBand="0" w:firstRowFirstColumn="0" w:firstRowLastColumn="0" w:lastRowFirstColumn="0" w:lastRowLastColumn="0"/>
-          <w:trHeight w:val="494"/>
+          <w:trHeight w:val="521"/>
         </w:trPr>
         <w:tc>
           <w:tcPr>
@@ -25807,6 +25807,66 @@
           </w:tcPr>
           <w:p>
             <w:r>
+              <w:t>nMediaType</w:t>
+            </w:r>
+          </w:p>
+        </w:tc>
+        <w:tc>
+          <w:tcPr>
+            <w:tcW w:w="2164" w:type="dxa"/>
+          </w:tcPr>
+          <w:p>
+            <w:pPr>
+              <w:cnfStyle w:val="000000100000" w:firstRow="0" w:lastRow="0" w:firstColumn="0" w:lastColumn="0" w:oddVBand="0" w:evenVBand="0" w:oddHBand="1" w:evenHBand="0" w:firstRowFirstColumn="0" w:firstRowLastColumn="0" w:lastRowFirstColumn="0" w:lastRowLastColumn="0"/>
+            </w:pPr>
+            <w:r>
+              <w:t>unsigned int</w:t>
+            </w:r>
+          </w:p>
+        </w:tc>
+        <w:tc>
+          <w:tcPr>
+            <w:tcW w:w="4866" w:type="dxa"/>
+          </w:tcPr>
+          <w:p>
+            <w:pPr>
+              <w:cnfStyle w:val="000000100000" w:firstRow="0" w:lastRow="0" w:firstColumn="0" w:lastColumn="0" w:oddVBand="0" w:evenVBand="0" w:oddHBand="1" w:evenHBand="0" w:firstRowFirstColumn="0" w:firstRowLastColumn="0" w:lastRowFirstColumn="0" w:lastRowLastColumn="0"/>
+              <w:rPr>
+                <w:rFonts w:hint="eastAsia"/>
+              </w:rPr>
+            </w:pPr>
+            <w:r>
+              <w:rPr>
+                <w:rFonts w:hint="eastAsia"/>
+              </w:rPr>
+              <w:t>数据类型</w:t>
+            </w:r>
+            <w:r>
+              <w:rPr>
+                <w:rFonts w:hint="eastAsia"/>
+              </w:rPr>
+              <w:t>, 参考</w:t>
+            </w:r>
+            <w:r>
+              <w:t>QCMediaType</w:t>
+            </w:r>
+            <w:r>
+              <w:rPr>
+                <w:rFonts w:hint="eastAsia"/>
+              </w:rPr>
+              <w:t>说明</w:t>
+            </w:r>
+          </w:p>
+        </w:tc>
+      </w:tr>
+      <w:tr>
+        <w:tc>
+          <w:tcPr>
+            <w:cnfStyle w:val="001000000000" w:firstRow="0" w:lastRow="0" w:firstColumn="1" w:lastColumn="0" w:oddVBand="0" w:evenVBand="0" w:oddHBand="0" w:evenHBand="0" w:firstRowFirstColumn="0" w:firstRowLastColumn="0" w:lastRowFirstColumn="0" w:lastRowLastColumn="0"/>
+            <w:tcW w:w="1980" w:type="dxa"/>
+          </w:tcPr>
+          <w:p>
+            <w:r>
               <w:t>uSize</w:t>
             </w:r>
           </w:p>
@@ -25817,7 +25877,7 @@
           </w:tcPr>
           <w:p>
             <w:pPr>
-              <w:cnfStyle w:val="000000100000" w:firstRow="0" w:lastRow="0" w:firstColumn="0" w:lastColumn="0" w:oddVBand="0" w:evenVBand="0" w:oddHBand="1" w:evenHBand="0" w:firstRowFirstColumn="0" w:firstRowLastColumn="0" w:lastRowFirstColumn="0" w:lastRowLastColumn="0"/>
+              <w:cnfStyle w:val="000000000000" w:firstRow="0" w:lastRow="0" w:firstColumn="0" w:lastColumn="0" w:oddVBand="0" w:evenVBand="0" w:oddHBand="0" w:evenHBand="0" w:firstRowFirstColumn="0" w:firstRowLastColumn="0" w:lastRowFirstColumn="0" w:lastRowLastColumn="0"/>
             </w:pPr>
             <w:r>
               <w:t>unsigned int</w:t>
@@ -25830,67 +25890,13 @@
           </w:tcPr>
           <w:p>
             <w:pPr>
-              <w:cnfStyle w:val="000000100000" w:firstRow="0" w:lastRow="0" w:firstColumn="0" w:lastColumn="0" w:oddVBand="0" w:evenVBand="0" w:oddHBand="1" w:evenHBand="0" w:firstRowFirstColumn="0" w:firstRowLastColumn="0" w:lastRowFirstColumn="0" w:lastRowLastColumn="0"/>
+              <w:cnfStyle w:val="000000000000" w:firstRow="0" w:lastRow="0" w:firstColumn="0" w:lastColumn="0" w:oddVBand="0" w:evenVBand="0" w:oddHBand="0" w:evenHBand="0" w:firstRowFirstColumn="0" w:firstRowLastColumn="0" w:lastRowFirstColumn="0" w:lastRowLastColumn="0"/>
             </w:pPr>
             <w:r>
               <w:rPr>
                 <w:rFonts w:hint="eastAsia"/>
               </w:rPr>
               <w:t>数据长度</w:t>
-            </w:r>
-          </w:p>
-        </w:tc>
-      </w:tr>
-      <w:tr>
-        <w:tc>
-          <w:tcPr>
-            <w:cnfStyle w:val="001000000000" w:firstRow="0" w:lastRow="0" w:firstColumn="1" w:lastColumn="0" w:oddVBand="0" w:evenVBand="0" w:oddHBand="0" w:evenHBand="0" w:firstRowFirstColumn="0" w:firstRowLastColumn="0" w:lastRowFirstColumn="0" w:lastRowLastColumn="0"/>
-            <w:tcW w:w="1980" w:type="dxa"/>
-          </w:tcPr>
-          <w:p>
-            <w:r>
-              <w:t>pBuff</w:t>
-            </w:r>
-          </w:p>
-        </w:tc>
-        <w:tc>
-          <w:tcPr>
-            <w:tcW w:w="2164" w:type="dxa"/>
-          </w:tcPr>
-          <w:p>
-            <w:pPr>
-              <w:cnfStyle w:val="000000000000" w:firstRow="0" w:lastRow="0" w:firstColumn="0" w:lastColumn="0" w:oddVBand="0" w:evenVBand="0" w:oddHBand="0" w:evenHBand="0" w:firstRowFirstColumn="0" w:firstRowLastColumn="0" w:lastRowFirstColumn="0" w:lastRowLastColumn="0"/>
-            </w:pPr>
-            <w:r>
-              <w:t>u</w:t>
-            </w:r>
-            <w:r>
-              <w:rPr>
-                <w:rFonts w:hint="eastAsia"/>
-              </w:rPr>
-              <w:t>nsinged char*</w:t>
-            </w:r>
-          </w:p>
-        </w:tc>
-        <w:tc>
-          <w:tcPr>
-            <w:tcW w:w="4866" w:type="dxa"/>
-          </w:tcPr>
-          <w:p>
-            <w:pPr>
-              <w:cnfStyle w:val="000000000000" w:firstRow="0" w:lastRow="0" w:firstColumn="0" w:lastColumn="0" w:oddVBand="0" w:evenVBand="0" w:oddHBand="0" w:evenHBand="0" w:firstRowFirstColumn="0" w:firstRowLastColumn="0" w:lastRowFirstColumn="0" w:lastRowLastColumn="0"/>
-            </w:pPr>
-            <w:r>
-              <w:rPr>
-                <w:rFonts w:hint="eastAsia"/>
-              </w:rPr>
-              <w:t>数据</w:t>
-            </w:r>
-            <w:r>
-              <w:rPr>
-                <w:rFonts w:hint="eastAsia"/>
-              </w:rPr>
-              <w:t>指针</w:t>
             </w:r>
           </w:p>
         </w:tc>
@@ -25906,6 +25912,60 @@
           </w:tcPr>
           <w:p>
             <w:r>
+              <w:t>pBuff</w:t>
+            </w:r>
+          </w:p>
+        </w:tc>
+        <w:tc>
+          <w:tcPr>
+            <w:tcW w:w="2164" w:type="dxa"/>
+          </w:tcPr>
+          <w:p>
+            <w:pPr>
+              <w:cnfStyle w:val="000000100000" w:firstRow="0" w:lastRow="0" w:firstColumn="0" w:lastColumn="0" w:oddVBand="0" w:evenVBand="0" w:oddHBand="1" w:evenHBand="0" w:firstRowFirstColumn="0" w:firstRowLastColumn="0" w:lastRowFirstColumn="0" w:lastRowLastColumn="0"/>
+            </w:pPr>
+            <w:r>
+              <w:t>u</w:t>
+            </w:r>
+            <w:r>
+              <w:rPr>
+                <w:rFonts w:hint="eastAsia"/>
+              </w:rPr>
+              <w:t>nsinged char*</w:t>
+            </w:r>
+          </w:p>
+        </w:tc>
+        <w:tc>
+          <w:tcPr>
+            <w:tcW w:w="4866" w:type="dxa"/>
+          </w:tcPr>
+          <w:p>
+            <w:pPr>
+              <w:cnfStyle w:val="000000100000" w:firstRow="0" w:lastRow="0" w:firstColumn="0" w:lastColumn="0" w:oddVBand="0" w:evenVBand="0" w:oddHBand="1" w:evenHBand="0" w:firstRowFirstColumn="0" w:firstRowLastColumn="0" w:lastRowFirstColumn="0" w:lastRowLastColumn="0"/>
+            </w:pPr>
+            <w:r>
+              <w:rPr>
+                <w:rFonts w:hint="eastAsia"/>
+              </w:rPr>
+              <w:t>数据</w:t>
+            </w:r>
+            <w:r>
+              <w:rPr>
+                <w:rFonts w:hint="eastAsia"/>
+              </w:rPr>
+              <w:t>指针</w:t>
+            </w:r>
+          </w:p>
+        </w:tc>
+      </w:tr>
+      <w:tr>
+        <w:tc>
+          <w:tcPr>
+            <w:cnfStyle w:val="001000000000" w:firstRow="0" w:lastRow="0" w:firstColumn="1" w:lastColumn="0" w:oddVBand="0" w:evenVBand="0" w:oddHBand="0" w:evenHBand="0" w:firstRowFirstColumn="0" w:firstRowLastColumn="0" w:lastRowFirstColumn="0" w:lastRowLastColumn="0"/>
+            <w:tcW w:w="1980" w:type="dxa"/>
+          </w:tcPr>
+          <w:p>
+            <w:r>
               <w:t>llTime</w:t>
             </w:r>
           </w:p>
@@ -25916,10 +25976,114 @@
           </w:tcPr>
           <w:p>
             <w:pPr>
+              <w:cnfStyle w:val="000000000000" w:firstRow="0" w:lastRow="0" w:firstColumn="0" w:lastColumn="0" w:oddVBand="0" w:evenVBand="0" w:oddHBand="0" w:evenHBand="0" w:firstRowFirstColumn="0" w:firstRowLastColumn="0" w:lastRowFirstColumn="0" w:lastRowLastColumn="0"/>
+            </w:pPr>
+            <w:r>
+              <w:t>long long</w:t>
+            </w:r>
+          </w:p>
+        </w:tc>
+        <w:tc>
+          <w:tcPr>
+            <w:tcW w:w="4866" w:type="dxa"/>
+          </w:tcPr>
+          <w:p>
+            <w:pPr>
+              <w:cnfStyle w:val="000000000000" w:firstRow="0" w:lastRow="0" w:firstColumn="0" w:lastColumn="0" w:oddVBand="0" w:evenVBand="0" w:oddHBand="0" w:evenHBand="0" w:firstRowFirstColumn="0" w:firstRowLastColumn="0" w:lastRowFirstColumn="0" w:lastRowLastColumn="0"/>
+              <w:rPr>
+                <w:rFonts w:hint="eastAsia"/>
+              </w:rPr>
+            </w:pPr>
+            <w:r>
+              <w:rPr>
+                <w:rFonts w:hint="eastAsia"/>
+              </w:rPr>
+              <w:t>如果是</w:t>
+            </w:r>
+            <w:r>
+              <w:t>QCPLAY_OPEN_EXT_SOURCE_AV</w:t>
+            </w:r>
+            <w:r>
+              <w:rPr>
+                <w:rFonts w:hint="eastAsia"/>
+              </w:rPr>
+              <w:t>模式, llTime是音视频帧的时间戳</w:t>
+            </w:r>
+          </w:p>
+          <w:p>
+            <w:pPr>
+              <w:cnfStyle w:val="000000000000" w:firstRow="0" w:lastRow="0" w:firstColumn="0" w:lastColumn="0" w:oddVBand="0" w:evenVBand="0" w:oddHBand="0" w:evenHBand="0" w:firstRowFirstColumn="0" w:firstRowLastColumn="0" w:lastRowFirstColumn="0" w:lastRowLastColumn="0"/>
+              <w:rPr>
+                <w:rFonts w:hint="eastAsia"/>
+              </w:rPr>
+            </w:pPr>
+            <w:r>
+              <w:rPr>
+                <w:rFonts w:hint="eastAsia"/>
+              </w:rPr>
+              <w:t>如果是</w:t>
+            </w:r>
+            <w:r>
+              <w:t>QCPLAY_OPEN_EXT_SOURCE_</w:t>
+            </w:r>
+            <w:r>
+              <w:rPr>
+                <w:rFonts w:hint="eastAsia"/>
+              </w:rPr>
+              <w:t>IO</w:t>
+            </w:r>
+            <w:r>
+              <w:rPr>
+                <w:rFonts w:hint="eastAsia"/>
+              </w:rPr>
+              <w:t xml:space="preserve">模式, </w:t>
+            </w:r>
+            <w:r>
+              <w:rPr>
+                <w:rFonts w:hint="eastAsia"/>
+              </w:rPr>
+              <w:t>llTime为数据</w:t>
+            </w:r>
+            <w:r>
+              <w:rPr>
+                <w:rFonts w:hint="eastAsia"/>
+              </w:rPr>
+              <w:t>所</w:t>
+            </w:r>
+            <w:r>
+              <w:rPr>
+                <w:rFonts w:hint="eastAsia"/>
+              </w:rPr>
+              <w:t>在的文件位置</w:t>
+            </w:r>
+          </w:p>
+        </w:tc>
+      </w:tr>
+      <w:tr>
+        <w:trPr>
+          <w:cnfStyle w:val="000000100000" w:firstRow="0" w:lastRow="0" w:firstColumn="0" w:lastColumn="0" w:oddVBand="0" w:evenVBand="0" w:oddHBand="1" w:evenHBand="0" w:firstRowFirstColumn="0" w:firstRowLastColumn="0" w:lastRowFirstColumn="0" w:lastRowLastColumn="0"/>
+        </w:trPr>
+        <w:tc>
+          <w:tcPr>
+            <w:cnfStyle w:val="001000000000" w:firstRow="0" w:lastRow="0" w:firstColumn="1" w:lastColumn="0" w:oddVBand="0" w:evenVBand="0" w:oddHBand="0" w:evenHBand="0" w:firstRowFirstColumn="0" w:firstRowLastColumn="0" w:lastRowFirstColumn="0" w:lastRowLastColumn="0"/>
+            <w:tcW w:w="1980" w:type="dxa"/>
+          </w:tcPr>
+          <w:p>
+            <w:r>
+              <w:t>uFlag</w:t>
+            </w:r>
+          </w:p>
+        </w:tc>
+        <w:tc>
+          <w:tcPr>
+            <w:tcW w:w="2164" w:type="dxa"/>
+          </w:tcPr>
+          <w:p>
+            <w:pPr>
               <w:cnfStyle w:val="000000100000" w:firstRow="0" w:lastRow="0" w:firstColumn="0" w:lastColumn="0" w:oddVBand="0" w:evenVBand="0" w:oddHBand="1" w:evenHBand="0" w:firstRowFirstColumn="0" w:firstRowLastColumn="0" w:lastRowFirstColumn="0" w:lastRowLastColumn="0"/>
             </w:pPr>
             <w:r>
-              <w:t>long long</w:t>
+              <w:t>unsigned int</w:t>
             </w:r>
           </w:p>
         </w:tc>
@@ -25947,9 +26111,160 @@
               <w:rPr>
                 <w:rFonts w:hint="eastAsia"/>
               </w:rPr>
-              <w:t>模式, llTime是音视频帧的时间戳</w:t>
-            </w:r>
-          </w:p>
+              <w:t>模式,</w:t>
+            </w:r>
+            <w:r>
+              <w:t xml:space="preserve"> </w:t>
+            </w:r>
+            <w:r>
+              <w:rPr>
+                <w:rFonts w:hint="eastAsia"/>
+              </w:rPr>
+              <w:t>需要设置</w:t>
+            </w:r>
+            <w:r>
+              <w:rPr>
+                <w:rFonts w:hint="eastAsia"/>
+              </w:rPr>
+              <w:t>此值. 参考uFlag说明</w:t>
+            </w:r>
+          </w:p>
+        </w:tc>
+      </w:tr>
+    </w:tbl>
+    <w:p>
+      <w:pPr>
+        <w:widowControl/>
+        <w:jc w:val="left"/>
+        <w:rPr>
+          <w:rFonts w:hint="eastAsia"/>
+        </w:rPr>
+      </w:pPr>
+    </w:p>
+    <w:p>
+      <w:pPr>
+        <w:widowControl/>
+        <w:jc w:val="left"/>
+        <w:rPr>
+          <w:rFonts w:hint="eastAsia"/>
+        </w:rPr>
+      </w:pPr>
+      <w:r>
+        <w:rPr>
+          <w:b/>
+        </w:rPr>
+        <w:t>QCMediaType</w:t>
+      </w:r>
+      <w:r>
+        <w:rPr>
+          <w:rFonts w:hint="eastAsia"/>
+        </w:rPr>
+        <w:t>说明</w:t>
+      </w:r>
+    </w:p>
+    <w:tbl>
+      <w:tblPr>
+        <w:tblStyle w:val="PlainTable11"/>
+        <w:tblW w:w="0" w:type="auto"/>
+        <w:tblLook w:val="04A0" w:firstRow="1" w:lastRow="0" w:firstColumn="1" w:lastColumn="0" w:noHBand="0" w:noVBand="1"/>
+      </w:tblPr>
+      <w:tblGrid>
+        <w:gridCol w:w="2721"/>
+        <w:gridCol w:w="2091"/>
+        <w:gridCol w:w="4424"/>
+      </w:tblGrid>
+      <w:tr>
+        <w:trPr>
+          <w:cnfStyle w:val="100000000000" w:firstRow="1" w:lastRow="0" w:firstColumn="0" w:lastColumn="0" w:oddVBand="0" w:evenVBand="0" w:oddHBand="0" w:evenHBand="0" w:firstRowFirstColumn="0" w:firstRowLastColumn="0" w:lastRowFirstColumn="0" w:lastRowLastColumn="0"/>
+          <w:trHeight w:val="494"/>
+        </w:trPr>
+        <w:tc>
+          <w:tcPr>
+            <w:cnfStyle w:val="001000000000" w:firstRow="0" w:lastRow="0" w:firstColumn="1" w:lastColumn="0" w:oddVBand="0" w:evenVBand="0" w:oddHBand="0" w:evenHBand="0" w:firstRowFirstColumn="0" w:firstRowLastColumn="0" w:lastRowFirstColumn="0" w:lastRowLastColumn="0"/>
+            <w:tcW w:w="2721" w:type="dxa"/>
+          </w:tcPr>
+          <w:p>
+            <w:pPr>
+              <w:tabs>
+                <w:tab w:val="left" w:pos="1312"/>
+              </w:tabs>
+              <w:rPr>
+                <w:rFonts w:hint="eastAsia"/>
+              </w:rPr>
+            </w:pPr>
+            <w:r>
+              <w:rPr>
+                <w:rFonts w:hint="eastAsia"/>
+              </w:rPr>
+              <w:t>定义</w:t>
+            </w:r>
+          </w:p>
+        </w:tc>
+        <w:tc>
+          <w:tcPr>
+            <w:tcW w:w="2091" w:type="dxa"/>
+          </w:tcPr>
+          <w:p>
+            <w:pPr>
+              <w:cnfStyle w:val="100000000000" w:firstRow="1" w:lastRow="0" w:firstColumn="0" w:lastColumn="0" w:oddVBand="0" w:evenVBand="0" w:oddHBand="0" w:evenHBand="0" w:firstRowFirstColumn="0" w:firstRowLastColumn="0" w:lastRowFirstColumn="0" w:lastRowLastColumn="0"/>
+            </w:pPr>
+            <w:r>
+              <w:rPr>
+                <w:rFonts w:hint="eastAsia"/>
+              </w:rPr>
+              <w:t>值</w:t>
+            </w:r>
+          </w:p>
+        </w:tc>
+        <w:tc>
+          <w:tcPr>
+            <w:tcW w:w="4424" w:type="dxa"/>
+          </w:tcPr>
+          <w:p>
+            <w:pPr>
+              <w:cnfStyle w:val="100000000000" w:firstRow="1" w:lastRow="0" w:firstColumn="0" w:lastColumn="0" w:oddVBand="0" w:evenVBand="0" w:oddHBand="0" w:evenHBand="0" w:firstRowFirstColumn="0" w:firstRowLastColumn="0" w:lastRowFirstColumn="0" w:lastRowLastColumn="0"/>
+              <w:rPr>
+                <w:rFonts w:hint="eastAsia"/>
+              </w:rPr>
+            </w:pPr>
+            <w:r>
+              <w:rPr>
+                <w:rFonts w:hint="eastAsia"/>
+              </w:rPr>
+              <w:t>说明</w:t>
+            </w:r>
+          </w:p>
+        </w:tc>
+      </w:tr>
+      <w:tr>
+        <w:trPr>
+          <w:cnfStyle w:val="000000100000" w:firstRow="0" w:lastRow="0" w:firstColumn="0" w:lastColumn="0" w:oddVBand="0" w:evenVBand="0" w:oddHBand="1" w:evenHBand="0" w:firstRowFirstColumn="0" w:firstRowLastColumn="0" w:lastRowFirstColumn="0" w:lastRowLastColumn="0"/>
+        </w:trPr>
+        <w:tc>
+          <w:tcPr>
+            <w:cnfStyle w:val="001000000000" w:firstRow="0" w:lastRow="0" w:firstColumn="1" w:lastColumn="0" w:oddVBand="0" w:evenVBand="0" w:oddHBand="0" w:evenHBand="0" w:firstRowFirstColumn="0" w:firstRowLastColumn="0" w:lastRowFirstColumn="0" w:lastRowLastColumn="0"/>
+            <w:tcW w:w="2721" w:type="dxa"/>
+          </w:tcPr>
+          <w:p>
+            <w:r>
+              <w:lastRenderedPageBreak/>
+              <w:t>QC_MEDIA</w:t>
+            </w:r>
+            <w:r>
+              <w:t>_</w:t>
+            </w:r>
+            <w:r>
+              <w:rPr>
+                <w:rFonts w:hint="eastAsia"/>
+              </w:rPr>
+              <w:t>Video</w:t>
+            </w:r>
+          </w:p>
+        </w:tc>
+        <w:tc>
+          <w:tcPr>
+            <w:tcW w:w="2091" w:type="dxa"/>
+          </w:tcPr>
           <w:p>
             <w:pPr>
               <w:cnfStyle w:val="000000100000" w:firstRow="0" w:lastRow="0" w:firstColumn="0" w:lastColumn="0" w:oddVBand="0" w:evenVBand="0" w:oddHBand="1" w:evenHBand="0" w:firstRowFirstColumn="0" w:firstRowLastColumn="0" w:lastRowFirstColumn="0" w:lastRowLastColumn="0"/>
@@ -25961,72 +26276,64 @@
               <w:rPr>
                 <w:rFonts w:hint="eastAsia"/>
               </w:rPr>
-              <w:t>如果是</w:t>
-            </w:r>
-            <w:r>
-              <w:t>QCPLAY_OPEN_EXT_SOURCE_</w:t>
-            </w:r>
-            <w:r>
-              <w:rPr>
-                <w:rFonts w:hint="eastAsia"/>
-              </w:rPr>
-              <w:t>IO</w:t>
-            </w:r>
-            <w:r>
-              <w:rPr>
-                <w:rFonts w:hint="eastAsia"/>
-              </w:rPr>
-              <w:t xml:space="preserve">模式, </w:t>
-            </w:r>
-            <w:r>
-              <w:rPr>
-                <w:rFonts w:hint="eastAsia"/>
-              </w:rPr>
-              <w:t>llTime为数据</w:t>
-            </w:r>
-            <w:r>
-              <w:rPr>
-                <w:rFonts w:hint="eastAsia"/>
-              </w:rPr>
-              <w:t>所</w:t>
-            </w:r>
-            <w:r>
-              <w:rPr>
-                <w:rFonts w:hint="eastAsia"/>
-              </w:rPr>
-              <w:t>在的文件位置</w:t>
-            </w:r>
-          </w:p>
-        </w:tc>
-      </w:tr>
-      <w:tr>
-        <w:tc>
-          <w:tcPr>
-            <w:cnfStyle w:val="001000000000" w:firstRow="0" w:lastRow="0" w:firstColumn="1" w:lastColumn="0" w:oddVBand="0" w:evenVBand="0" w:oddHBand="0" w:evenHBand="0" w:firstRowFirstColumn="0" w:firstRowLastColumn="0" w:lastRowFirstColumn="0" w:lastRowLastColumn="0"/>
-            <w:tcW w:w="1980" w:type="dxa"/>
-          </w:tcPr>
-          <w:p>
-            <w:r>
-              <w:t>uFlag</w:t>
-            </w:r>
-          </w:p>
-        </w:tc>
-        <w:tc>
-          <w:tcPr>
-            <w:tcW w:w="2164" w:type="dxa"/>
+              <w:t>11</w:t>
+            </w:r>
+          </w:p>
+        </w:tc>
+        <w:tc>
+          <w:tcPr>
+            <w:tcW w:w="4424" w:type="dxa"/>
+          </w:tcPr>
+          <w:p>
+            <w:pPr>
+              <w:cnfStyle w:val="000000100000" w:firstRow="0" w:lastRow="0" w:firstColumn="0" w:lastColumn="0" w:oddVBand="0" w:evenVBand="0" w:oddHBand="1" w:evenHBand="0" w:firstRowFirstColumn="0" w:firstRowLastColumn="0" w:lastRowFirstColumn="0" w:lastRowLastColumn="0"/>
+              <w:rPr>
+                <w:rFonts w:hint="eastAsia"/>
+              </w:rPr>
+            </w:pPr>
+            <w:r>
+              <w:rPr>
+                <w:rFonts w:hint="eastAsia"/>
+              </w:rPr>
+              <w:t>视频buffer</w:t>
+            </w:r>
+          </w:p>
+        </w:tc>
+      </w:tr>
+      <w:tr>
+        <w:tc>
+          <w:tcPr>
+            <w:cnfStyle w:val="001000000000" w:firstRow="0" w:lastRow="0" w:firstColumn="1" w:lastColumn="0" w:oddVBand="0" w:evenVBand="0" w:oddHBand="0" w:evenHBand="0" w:firstRowFirstColumn="0" w:firstRowLastColumn="0" w:lastRowFirstColumn="0" w:lastRowLastColumn="0"/>
+            <w:tcW w:w="2721" w:type="dxa"/>
+          </w:tcPr>
+          <w:p>
+            <w:r>
+              <w:t>QC_MEDIA_Audio</w:t>
+            </w:r>
+          </w:p>
+        </w:tc>
+        <w:tc>
+          <w:tcPr>
+            <w:tcW w:w="2091" w:type="dxa"/>
           </w:tcPr>
           <w:p>
             <w:pPr>
               <w:cnfStyle w:val="000000000000" w:firstRow="0" w:lastRow="0" w:firstColumn="0" w:lastColumn="0" w:oddVBand="0" w:evenVBand="0" w:oddHBand="0" w:evenHBand="0" w:firstRowFirstColumn="0" w:firstRowLastColumn="0" w:lastRowFirstColumn="0" w:lastRowLastColumn="0"/>
-            </w:pPr>
-            <w:r>
-              <w:t>unsigned int</w:t>
-            </w:r>
-          </w:p>
-        </w:tc>
-        <w:tc>
-          <w:tcPr>
-            <w:tcW w:w="4866" w:type="dxa"/>
+              <w:rPr>
+                <w:rFonts w:hint="eastAsia"/>
+              </w:rPr>
+            </w:pPr>
+            <w:r>
+              <w:rPr>
+                <w:rFonts w:hint="eastAsia"/>
+              </w:rPr>
+              <w:t>12</w:t>
+            </w:r>
+          </w:p>
+        </w:tc>
+        <w:tc>
+          <w:tcPr>
+            <w:tcW w:w="4424" w:type="dxa"/>
           </w:tcPr>
           <w:p>
             <w:pPr>
@@ -26039,36 +26346,21 @@
               <w:rPr>
                 <w:rFonts w:hint="eastAsia"/>
               </w:rPr>
-              <w:t>如果是</w:t>
-            </w:r>
-            <w:r>
-              <w:t>QCPLAY_OPEN_EXT_SOURCE_AV</w:t>
-            </w:r>
-            <w:r>
-              <w:rPr>
-                <w:rFonts w:hint="eastAsia"/>
-              </w:rPr>
-              <w:t>模式,</w:t>
-            </w:r>
-            <w:r>
-              <w:t xml:space="preserve"> </w:t>
-            </w:r>
-            <w:r>
-              <w:rPr>
-                <w:rFonts w:hint="eastAsia"/>
-              </w:rPr>
-              <w:t>需要设置</w:t>
-            </w:r>
-            <w:r>
-              <w:rPr>
-                <w:rFonts w:hint="eastAsia"/>
-              </w:rPr>
-              <w:t>此值. 参考uFlag说明</w:t>
+              <w:t>音频buffer</w:t>
             </w:r>
           </w:p>
         </w:tc>
       </w:tr>
     </w:tbl>
+    <w:p>
+      <w:pPr>
+        <w:widowControl/>
+        <w:jc w:val="left"/>
+        <w:rPr>
+          <w:rFonts w:hint="eastAsia"/>
+        </w:rPr>
+      </w:pPr>
+    </w:p>
     <w:p>
       <w:pPr>
         <w:widowControl/>
@@ -26244,7 +26536,6 @@
           </w:tcPr>
           <w:p>
             <w:r>
-              <w:lastRenderedPageBreak/>
               <w:t>QCBUFF_NEW_FORMAT</w:t>
             </w:r>
           </w:p>
@@ -27009,6 +27300,7 @@
               <w:rPr>
                 <w:rFonts w:hint="eastAsia"/>
               </w:rPr>
+              <w:lastRenderedPageBreak/>
               <w:t>说明</w:t>
             </w:r>
           </w:p>
@@ -27294,7 +27586,6 @@
           </w:tcPr>
           <w:p>
             <w:r>
-              <w:lastRenderedPageBreak/>
               <w:t>QC_CODEC_ID_H264</w:t>
             </w:r>
           </w:p>
@@ -28103,36 +28394,9 @@
       <w:pPr>
         <w:widowControl/>
         <w:jc w:val="left"/>
-      </w:pPr>
-    </w:p>
-    <w:p>
-      <w:pPr>
-        <w:widowControl/>
-        <w:jc w:val="left"/>
-      </w:pPr>
-    </w:p>
-    <w:p>
-      <w:pPr>
-        <w:widowControl/>
-        <w:jc w:val="left"/>
-      </w:pPr>
-    </w:p>
-    <w:p>
-      <w:pPr>
-        <w:widowControl/>
-        <w:jc w:val="left"/>
-      </w:pPr>
-    </w:p>
-    <w:p>
-      <w:pPr>
-        <w:widowControl/>
-        <w:jc w:val="left"/>
-      </w:pPr>
-    </w:p>
-    <w:p>
-      <w:pPr>
-        <w:widowControl/>
-        <w:jc w:val="left"/>
+        <w:rPr>
+          <w:rFonts w:hint="eastAsia"/>
+        </w:rPr>
       </w:pPr>
       <w:bookmarkStart w:id="30" w:name="_GoBack"/>
       <w:bookmarkEnd w:id="30"/>
@@ -41610,7 +41874,6 @@
         <w:rPr>
           <w:rFonts w:hint="eastAsia"/>
         </w:rPr>
-        <w:lastRenderedPageBreak/>
         <w:t xml:space="preserve">6.13 </w:t>
       </w:r>
       <w:r>
@@ -42140,6 +42403,7 @@
               <w:rPr>
                 <w:rFonts w:hint="eastAsia"/>
               </w:rPr>
+              <w:lastRenderedPageBreak/>
               <w:t>值</w:t>
             </w:r>
           </w:p>
@@ -42181,7 +42445,6 @@
               <w:rPr>
                 <w:rFonts w:hint="eastAsia"/>
               </w:rPr>
-              <w:lastRenderedPageBreak/>
               <w:t>说明</w:t>
             </w:r>
           </w:p>
@@ -42604,7 +42867,7 @@
         <w:rStyle w:val="PageNumber"/>
         <w:noProof/>
       </w:rPr>
-      <w:t>41</w:t>
+      <w:t>58</w:t>
     </w:r>
     <w:r>
       <w:rPr>
@@ -46254,7 +46517,7 @@
 </file>
 
 <file path=customXml/itemProps1.xml><?xml version="1.0" encoding="utf-8"?>
-<ds:datastoreItem xmlns:ds="http://schemas.openxmlformats.org/officeDocument/2006/customXml" ds:itemID="{7CF931BD-32E2-C74A-88BF-B1FB235EFD2D}">
+<ds:datastoreItem xmlns:ds="http://schemas.openxmlformats.org/officeDocument/2006/customXml" ds:itemID="{1FC4C2A8-5813-D641-AAFA-619FF2F50D14}">
   <ds:schemaRefs>
     <ds:schemaRef ds:uri="http://schemas.openxmlformats.org/officeDocument/2006/bibliography"/>
   </ds:schemaRefs>

</xml_diff>